<commit_message>
feat(admin): demo with new info and json by http
</commit_message>
<xml_diff>
--- a/assets/printVersion/PrintVersion_OlgaZaglavnova_Resume.docx
+++ b/assets/printVersion/PrintVersion_OlgaZaglavnova_Resume.docx
@@ -1,6 +1,6 @@
 
 <file path=word/document.xml><?xml version="1.0" encoding="utf-8"?>
-<w:document xmlns:wpc="http://schemas.microsoft.com/office/word/2010/wordprocessingCanvas" xmlns:cx="http://schemas.microsoft.com/office/drawing/2014/chartex" xmlns:cx1="http://schemas.microsoft.com/office/drawing/2015/9/8/chartex" xmlns:cx2="http://schemas.microsoft.com/office/drawing/2015/10/21/chartex" xmlns:cx3="http://schemas.microsoft.com/office/drawing/2016/5/9/chartex" xmlns:cx4="http://schemas.microsoft.com/office/drawing/2016/5/10/chartex" xmlns:cx5="http://schemas.microsoft.com/office/drawing/2016/5/11/chartex" xmlns:cx6="http://schemas.microsoft.com/office/drawing/2016/5/12/chartex" xmlns:cx7="http://schemas.microsoft.com/office/drawing/2016/5/13/chartex" xmlns:cx8="http://schemas.microsoft.com/office/drawing/2016/5/14/chartex" xmlns:mc="http://schemas.openxmlformats.org/markup-compatibility/2006" xmlns:aink="http://schemas.microsoft.com/office/drawing/2016/ink" xmlns:am3d="http://schemas.microsoft.com/office/drawing/2017/model3d" xmlns:o="urn:schemas-microsoft-com:office:office" xmlns:r="http://schemas.openxmlformats.org/officeDocument/2006/relationships" xmlns:m="http://schemas.openxmlformats.org/officeDocument/2006/math" xmlns:v="urn:schemas-microsoft-com:vml" xmlns:wp14="http://schemas.microsoft.com/office/word/2010/wordprocessingDrawing" xmlns:wp="http://schemas.openxmlformats.org/drawingml/2006/wordprocessingDrawing" xmlns:w10="urn:schemas-microsoft-com:office:word" xmlns:w="http://schemas.openxmlformats.org/wordprocessingml/2006/main" xmlns:w14="http://schemas.microsoft.com/office/word/2010/wordml" xmlns:w15="http://schemas.microsoft.com/office/word/2012/wordml" xmlns:w16cid="http://schemas.microsoft.com/office/word/2016/wordml/cid" xmlns:w16se="http://schemas.microsoft.com/office/word/2015/wordml/symex" xmlns:wpg="http://schemas.microsoft.com/office/word/2010/wordprocessingGroup" xmlns:wpi="http://schemas.microsoft.com/office/word/2010/wordprocessingInk" xmlns:wne="http://schemas.microsoft.com/office/word/2006/wordml" xmlns:wps="http://schemas.microsoft.com/office/word/2010/wordprocessingShape" mc:Ignorable="w14 w15 w16se w16cid wp14">
+<w:document xmlns:wpc="http://schemas.microsoft.com/office/word/2010/wordprocessingCanvas" xmlns:mc="http://schemas.openxmlformats.org/markup-compatibility/2006" xmlns:o="urn:schemas-microsoft-com:office:office" xmlns:r="http://schemas.openxmlformats.org/officeDocument/2006/relationships" xmlns:m="http://schemas.openxmlformats.org/officeDocument/2006/math" xmlns:v="urn:schemas-microsoft-com:vml" xmlns:wp14="http://schemas.microsoft.com/office/word/2010/wordprocessingDrawing" xmlns:wp="http://schemas.openxmlformats.org/drawingml/2006/wordprocessingDrawing" xmlns:w10="urn:schemas-microsoft-com:office:word" xmlns:w="http://schemas.openxmlformats.org/wordprocessingml/2006/main" xmlns:w14="http://schemas.microsoft.com/office/word/2010/wordml" xmlns:wpg="http://schemas.microsoft.com/office/word/2010/wordprocessingGroup" xmlns:wpi="http://schemas.microsoft.com/office/word/2010/wordprocessingInk" xmlns:wne="http://schemas.microsoft.com/office/word/2006/wordml" xmlns:wps="http://schemas.microsoft.com/office/word/2010/wordprocessingShape" mc:Ignorable="w14 wp14">
   <w:body>
     <w:tbl>
       <w:tblPr>
@@ -43,10 +43,10 @@
             <w:r>
               <w:rPr>
                 <w:noProof/>
-                <w:lang w:val="en-US"/>
+                <w:lang w:eastAsia="ru-RU"/>
               </w:rPr>
               <w:drawing>
-                <wp:inline distT="0" distB="0" distL="0" distR="0">
+                <wp:inline distT="0" distB="0" distL="0" distR="0" wp14:anchorId="11BC7495" wp14:editId="05D1302E">
                   <wp:extent cx="1419225" cy="1804175"/>
                   <wp:effectExtent l="0" t="0" r="0" b="0"/>
                   <wp:docPr id="2" name="Рисунок 2" descr="Фотография&#10;Заглавнова Ольга Петровна"/>
@@ -61,7 +61,7 @@
                           <pic:cNvPicPr/>
                         </pic:nvPicPr>
                         <pic:blipFill>
-                          <a:blip r:embed="rId4" cstate="print">
+                          <a:blip r:embed="rId5" cstate="print">
                             <a:extLst>
                               <a:ext uri="{28A0092B-C50C-407E-A947-70E740481C1C}">
                                 <a14:useLocalDpi xmlns:a14="http://schemas.microsoft.com/office/drawing/2010/main" val="0"/>
@@ -549,11 +549,19 @@
             <w:r>
               <w:t>Телефон (</w:t>
             </w:r>
+            <w:proofErr w:type="spellStart"/>
             <w:r>
               <w:rPr>
                 <w:lang w:val="en-US"/>
               </w:rPr>
-              <w:t xml:space="preserve">Viber, </w:t>
+              <w:t>Viber</w:t>
+            </w:r>
+            <w:proofErr w:type="spellEnd"/>
+            <w:r>
+              <w:rPr>
+                <w:lang w:val="en-US"/>
+              </w:rPr>
+              <w:t xml:space="preserve">, </w:t>
             </w:r>
             <w:proofErr w:type="spellStart"/>
             <w:r>
@@ -1141,7 +1149,15 @@
           </w:tcPr>
           <w:p>
             <w:r>
-              <w:t>Права категории В, опыт вождения  с 2008 года, личный автомобиль</w:t>
+              <w:t>Права категории</w:t>
+            </w:r>
+            <w:proofErr w:type="gramStart"/>
+            <w:r>
+              <w:t xml:space="preserve"> В</w:t>
+            </w:r>
+            <w:proofErr w:type="gramEnd"/>
+            <w:r>
+              <w:t>, опыт вождения  с 2008 года, личный автомобиль</w:t>
             </w:r>
           </w:p>
         </w:tc>
@@ -1284,7 +1300,15 @@
             </w:r>
             <w:proofErr w:type="spellStart"/>
             <w:r>
-              <w:t>Ульянова,Чебоксары</w:t>
+              <w:t>Ульянова</w:t>
+            </w:r>
+            <w:proofErr w:type="gramStart"/>
+            <w:r>
+              <w:t>,Ч</w:t>
+            </w:r>
+            <w:proofErr w:type="gramEnd"/>
+            <w:r>
+              <w:t>ебоксары</w:t>
             </w:r>
             <w:proofErr w:type="spellEnd"/>
           </w:p>
@@ -1442,6 +1466,137 @@
           </w:tcPr>
           <w:p>
             <w:r>
+              <w:t>апрель 2021-май 2021</w:t>
+            </w:r>
+          </w:p>
+        </w:tc>
+        <w:tc>
+          <w:tcPr>
+            <w:tcW w:w="7970" w:type="dxa"/>
+            <w:gridSpan w:val="2"/>
+            <w:tcBorders>
+              <w:top w:val="single" w:sz="4" w:space="0" w:color="auto"/>
+              <w:left w:val="nil"/>
+              <w:bottom w:val="nil"/>
+              <w:right w:val="single" w:sz="4" w:space="0" w:color="auto"/>
+            </w:tcBorders>
+          </w:tcPr>
+          <w:p>
+            <w:pPr>
+              <w:rPr>
+                <w:lang w:val="en-US"/>
+              </w:rPr>
+            </w:pPr>
+            <w:r>
+              <w:rPr>
+                <w:lang w:val="en-US"/>
+              </w:rPr>
+              <w:t>udemy.com</w:t>
+            </w:r>
+          </w:p>
+        </w:tc>
+      </w:tr>
+      <w:tr>
+        <w:tc>
+          <w:tcPr>
+            <w:tcW w:w="2451" w:type="dxa"/>
+            <w:tcBorders>
+              <w:top w:val="nil"/>
+              <w:left w:val="single" w:sz="4" w:space="0" w:color="auto"/>
+              <w:bottom w:val="nil"/>
+              <w:right w:val="nil"/>
+            </w:tcBorders>
+          </w:tcPr>
+          <w:p/>
+        </w:tc>
+        <w:tc>
+          <w:tcPr>
+            <w:tcW w:w="7970" w:type="dxa"/>
+            <w:gridSpan w:val="2"/>
+            <w:tcBorders>
+              <w:top w:val="nil"/>
+              <w:left w:val="nil"/>
+              <w:bottom w:val="nil"/>
+              <w:right w:val="single" w:sz="4" w:space="0" w:color="auto"/>
+            </w:tcBorders>
+          </w:tcPr>
+          <w:p>
+            <w:pPr>
+              <w:rPr>
+                <w:lang w:val="en-US"/>
+              </w:rPr>
+            </w:pPr>
+            <w:proofErr w:type="spellStart"/>
+            <w:r>
+              <w:rPr>
+                <w:lang w:val="en-US"/>
+              </w:rPr>
+              <w:t>Python</w:t>
+            </w:r>
+            <w:proofErr w:type="spellEnd"/>
+            <w:r>
+              <w:rPr>
+                <w:lang w:val="en-US"/>
+              </w:rPr>
+              <w:t xml:space="preserve"> + </w:t>
+            </w:r>
+            <w:proofErr w:type="spellStart"/>
+            <w:r>
+              <w:rPr>
+                <w:lang w:val="en-US"/>
+              </w:rPr>
+              <w:t>Django</w:t>
+            </w:r>
+            <w:proofErr w:type="spellEnd"/>
+            <w:r>
+              <w:rPr>
+                <w:lang w:val="en-US"/>
+              </w:rPr>
+              <w:t>: с нуля до коммерческих приложений</w:t>
+            </w:r>
+          </w:p>
+        </w:tc>
+      </w:tr>
+      <w:tr>
+        <w:tc>
+          <w:tcPr>
+            <w:tcW w:w="2451" w:type="dxa"/>
+            <w:tcBorders>
+              <w:top w:val="nil"/>
+              <w:left w:val="single" w:sz="4" w:space="0" w:color="auto"/>
+              <w:bottom w:val="single" w:sz="4" w:space="0" w:color="auto"/>
+              <w:right w:val="nil"/>
+            </w:tcBorders>
+          </w:tcPr>
+          <w:p/>
+        </w:tc>
+        <w:tc>
+          <w:tcPr>
+            <w:tcW w:w="7970" w:type="dxa"/>
+            <w:gridSpan w:val="2"/>
+            <w:tcBorders>
+              <w:top w:val="nil"/>
+              <w:left w:val="nil"/>
+              <w:bottom w:val="single" w:sz="4" w:space="0" w:color="auto"/>
+              <w:right w:val="single" w:sz="4" w:space="0" w:color="auto"/>
+            </w:tcBorders>
+          </w:tcPr>
+          <w:p/>
+        </w:tc>
+      </w:tr>
+      <w:tr>
+        <w:tc>
+          <w:tcPr>
+            <w:tcW w:w="2451" w:type="dxa"/>
+            <w:tcBorders>
+              <w:top w:val="single" w:sz="4" w:space="0" w:color="auto"/>
+              <w:left w:val="single" w:sz="4" w:space="0" w:color="auto"/>
+              <w:bottom w:val="nil"/>
+              <w:right w:val="nil"/>
+            </w:tcBorders>
+          </w:tcPr>
+          <w:p>
+            <w:r>
               <w:t>Ноябрь 2020-декабрь 2020</w:t>
             </w:r>
           </w:p>
@@ -1601,6 +1756,7 @@
             </w:tcBorders>
           </w:tcPr>
           <w:p>
+            <w:proofErr w:type="gramStart"/>
             <w:r>
               <w:t xml:space="preserve">Профессия </w:t>
             </w:r>
@@ -1628,7 +1784,11 @@
             </w:r>
             <w:proofErr w:type="spellEnd"/>
             <w:r>
-              <w:t>. Уровень 1</w:t>
+              <w:t>.</w:t>
+            </w:r>
+            <w:proofErr w:type="gramEnd"/>
+            <w:r>
+              <w:t xml:space="preserve"> Уровень 1</w:t>
             </w:r>
             <w:r>
               <w:t xml:space="preserve">, </w:t>
@@ -1639,7 +1799,11 @@
             </w:r>
             <w:proofErr w:type="spellEnd"/>
             <w:r>
-              <w:t>. Уровень 2</w:t>
+              <w:t xml:space="preserve">. </w:t>
+            </w:r>
+            <w:proofErr w:type="gramStart"/>
+            <w:r>
+              <w:t>Уровень 2</w:t>
             </w:r>
             <w:r>
               <w:t xml:space="preserve">, </w:t>
@@ -1653,13 +1817,20 @@
               <w:rPr>
                 <w:lang w:val="en-US"/>
               </w:rPr>
-              <w:t>+Redux</w:t>
-            </w:r>
-            <w:bookmarkStart w:id="0" w:name="_GoBack"/>
-            <w:bookmarkEnd w:id="0"/>
+              <w:t>+</w:t>
+            </w:r>
+            <w:proofErr w:type="spellStart"/>
+            <w:r>
+              <w:rPr>
+                <w:lang w:val="en-US"/>
+              </w:rPr>
+              <w:t>Redux</w:t>
+            </w:r>
+            <w:proofErr w:type="spellEnd"/>
             <w:r>
               <w:t>)</w:t>
             </w:r>
+            <w:proofErr w:type="gramEnd"/>
           </w:p>
         </w:tc>
       </w:tr>
@@ -1761,7 +1932,7 @@
             </w:tcBorders>
           </w:tcPr>
           <w:p>
-            <w:hyperlink r:id="rId5" w:history="1">
+            <w:hyperlink r:id="rId6" w:history="1">
               <w:proofErr w:type="spellStart"/>
               <w:r>
                 <w:t>Git</w:t>
@@ -1878,7 +2049,7 @@
             </w:tcBorders>
           </w:tcPr>
           <w:p>
-            <w:hyperlink r:id="rId6" w:history="1">
+            <w:hyperlink r:id="rId7" w:history="1">
               <w:r>
                 <w:t>Занимательные элементы интерфейса в HTML/CSS</w:t>
               </w:r>
@@ -2012,20 +2183,32 @@
               <w:right w:val="nil"/>
             </w:tcBorders>
           </w:tcPr>
-          <w:p/>
-        </w:tc>
-        <w:tc>
-          <w:tcPr>
-            <w:tcW w:w="7970" w:type="dxa"/>
-            <w:gridSpan w:val="2"/>
-            <w:tcBorders>
-              <w:top w:val="nil"/>
-              <w:left w:val="nil"/>
-              <w:bottom w:val="single" w:sz="4" w:space="0" w:color="auto"/>
-              <w:right w:val="single" w:sz="4" w:space="0" w:color="auto"/>
-            </w:tcBorders>
-          </w:tcPr>
-          <w:p/>
+          <w:p>
+            <w:pPr>
+              <w:rPr>
+                <w:lang w:val="en-US"/>
+              </w:rPr>
+            </w:pPr>
+          </w:p>
+        </w:tc>
+        <w:tc>
+          <w:tcPr>
+            <w:tcW w:w="7970" w:type="dxa"/>
+            <w:gridSpan w:val="2"/>
+            <w:tcBorders>
+              <w:top w:val="nil"/>
+              <w:left w:val="nil"/>
+              <w:bottom w:val="single" w:sz="4" w:space="0" w:color="auto"/>
+              <w:right w:val="single" w:sz="4" w:space="0" w:color="auto"/>
+            </w:tcBorders>
+          </w:tcPr>
+          <w:p>
+            <w:pPr>
+              <w:rPr>
+                <w:lang w:val="en-US"/>
+              </w:rPr>
+            </w:pPr>
+          </w:p>
         </w:tc>
       </w:tr>
       <w:tr>
@@ -3455,8 +3638,13 @@
           </w:tcPr>
           <w:p>
             <w:r>
-              <w:t>Тренинг. Школа технологий бизнеса, Развитие управленческих компетенций. Инструменты эффективного руководителя."</w:t>
-            </w:r>
+              <w:t>Тренинг. Школа технологий бизнеса, Развитие управленческих компетенций. Инструменты эффективного руководителя</w:t>
+            </w:r>
+            <w:proofErr w:type="gramStart"/>
+            <w:r>
+              <w:t>."</w:t>
+            </w:r>
+            <w:proofErr w:type="gramEnd"/>
           </w:p>
         </w:tc>
       </w:tr>
@@ -3582,6 +3770,174 @@
         <w:tc>
           <w:tcPr>
             <w:tcW w:w="2451" w:type="dxa"/>
+            <w:tcBorders>
+              <w:top w:val="single" w:sz="4" w:space="0" w:color="auto"/>
+              <w:left w:val="single" w:sz="4" w:space="0" w:color="auto"/>
+              <w:bottom w:val="nil"/>
+              <w:right w:val="nil"/>
+            </w:tcBorders>
+          </w:tcPr>
+          <w:p>
+            <w:r>
+              <w:t>май 2021</w:t>
+            </w:r>
+            <w:r>
+              <w:t xml:space="preserve"> </w:t>
+            </w:r>
+            <w:r>
+              <w:t>- настоящее время</w:t>
+            </w:r>
+          </w:p>
+        </w:tc>
+        <w:tc>
+          <w:tcPr>
+            <w:tcW w:w="2547" w:type="dxa"/>
+            <w:tcBorders>
+              <w:top w:val="single" w:sz="4" w:space="0" w:color="auto"/>
+              <w:left w:val="nil"/>
+              <w:bottom w:val="nil"/>
+              <w:right w:val="nil"/>
+            </w:tcBorders>
+          </w:tcPr>
+          <w:p>
+            <w:r>
+              <w:t>Центр Повышения эффективности</w:t>
+            </w:r>
+            <w:r>
+              <w:t xml:space="preserve">, </w:t>
+            </w:r>
+            <w:r>
+              <w:t>ООО</w:t>
+            </w:r>
+          </w:p>
+          <w:p>
+            <w:r>
+              <w:t>Москва</w:t>
+            </w:r>
+          </w:p>
+        </w:tc>
+        <w:tc>
+          <w:tcPr>
+            <w:tcW w:w="5423" w:type="dxa"/>
+            <w:tcBorders>
+              <w:top w:val="single" w:sz="4" w:space="0" w:color="auto"/>
+              <w:left w:val="nil"/>
+              <w:bottom w:val="nil"/>
+              <w:right w:val="single" w:sz="4" w:space="0" w:color="auto"/>
+            </w:tcBorders>
+          </w:tcPr>
+          <w:p>
+            <w:pPr>
+              <w:rPr>
+                <w:lang w:val="en-US"/>
+              </w:rPr>
+            </w:pPr>
+            <w:proofErr w:type="spellStart"/>
+            <w:r>
+              <w:t>Frontend</w:t>
+            </w:r>
+            <w:proofErr w:type="spellEnd"/>
+            <w:r>
+              <w:t xml:space="preserve">-разработчик </w:t>
+            </w:r>
+            <w:r>
+              <w:rPr>
+                <w:lang w:val="en-US"/>
+              </w:rPr>
+              <w:t>Junior</w:t>
+            </w:r>
+          </w:p>
+          <w:p>
+            <w:r>
+              <w:t>Обязанности: Разработка новых функций, исправление ошибок</w:t>
+            </w:r>
+          </w:p>
+        </w:tc>
+      </w:tr>
+      <w:tr>
+        <w:tc>
+          <w:tcPr>
+            <w:tcW w:w="2451" w:type="dxa"/>
+            <w:tcBorders>
+              <w:top w:val="single" w:sz="4" w:space="0" w:color="auto"/>
+              <w:left w:val="single" w:sz="4" w:space="0" w:color="auto"/>
+              <w:bottom w:val="nil"/>
+              <w:right w:val="nil"/>
+            </w:tcBorders>
+          </w:tcPr>
+          <w:p>
+            <w:r>
+              <w:t>февраль 2021 - май 2021</w:t>
+            </w:r>
+          </w:p>
+        </w:tc>
+        <w:tc>
+          <w:tcPr>
+            <w:tcW w:w="2547" w:type="dxa"/>
+            <w:tcBorders>
+              <w:top w:val="single" w:sz="4" w:space="0" w:color="auto"/>
+              <w:left w:val="nil"/>
+              <w:bottom w:val="nil"/>
+              <w:right w:val="nil"/>
+            </w:tcBorders>
+          </w:tcPr>
+          <w:p>
+            <w:r>
+              <w:t>Центр Повышения эффективности</w:t>
+            </w:r>
+            <w:r>
+              <w:t xml:space="preserve">, </w:t>
+            </w:r>
+            <w:r>
+              <w:t>ООО</w:t>
+            </w:r>
+          </w:p>
+          <w:p>
+            <w:r>
+              <w:lastRenderedPageBreak/>
+              <w:t>Москва</w:t>
+            </w:r>
+          </w:p>
+        </w:tc>
+        <w:tc>
+          <w:tcPr>
+            <w:tcW w:w="5423" w:type="dxa"/>
+            <w:tcBorders>
+              <w:top w:val="single" w:sz="4" w:space="0" w:color="auto"/>
+              <w:left w:val="nil"/>
+              <w:bottom w:val="nil"/>
+              <w:right w:val="single" w:sz="4" w:space="0" w:color="auto"/>
+            </w:tcBorders>
+          </w:tcPr>
+          <w:p>
+            <w:proofErr w:type="spellStart"/>
+            <w:r>
+              <w:lastRenderedPageBreak/>
+              <w:t>Frontend</w:t>
+            </w:r>
+            <w:proofErr w:type="spellEnd"/>
+            <w:r>
+              <w:t>-разработчик стажер</w:t>
+            </w:r>
+          </w:p>
+          <w:p>
+            <w:r>
+              <w:t xml:space="preserve">Обязанности: </w:t>
+            </w:r>
+            <w:r>
+              <w:t xml:space="preserve">Разработка новых функций, исправление </w:t>
+            </w:r>
+            <w:r>
+              <w:lastRenderedPageBreak/>
+              <w:t>ошибок</w:t>
+            </w:r>
+          </w:p>
+        </w:tc>
+      </w:tr>
+      <w:tr>
+        <w:tc>
+          <w:tcPr>
+            <w:tcW w:w="2451" w:type="dxa"/>
             <w:vMerge w:val="restart"/>
             <w:tcBorders>
               <w:top w:val="single" w:sz="4" w:space="0" w:color="auto"/>
@@ -3592,6 +3948,7 @@
           </w:tcPr>
           <w:p>
             <w:r>
+              <w:lastRenderedPageBreak/>
               <w:t>ноябрь 2019 - настоящее время</w:t>
             </w:r>
           </w:p>
@@ -3993,7 +4350,6 @@
           </w:tcPr>
           <w:p>
             <w:r>
-              <w:lastRenderedPageBreak/>
               <w:t>Апрель 2015 — Сентябрь 2016, 1 год 6 месяцев</w:t>
             </w:r>
           </w:p>
@@ -4088,8 +4444,13 @@
               <w:t xml:space="preserve">Обязанности: </w:t>
             </w:r>
             <w:r>
-              <w:t>Подготовка технико-коммерческих предложений, подготовка технической, конкурсной документации для ТКП, конфигурирование SCADA-системы SPRECON, разработка эксплуатационной документации на шкафы и систему АСУ ТП, разработка разделов рабочей документации."</w:t>
-            </w:r>
+              <w:t>Подготовка технико-коммерческих предложений, подготовка технической, конкурсной документации для ТКП, конфигурирование SCADA-системы SPRECON, разработка эксплуатационной документации на шкафы и систему АСУ ТП, разработка разделов рабочей документации</w:t>
+            </w:r>
+            <w:proofErr w:type="gramStart"/>
+            <w:r>
+              <w:t>."</w:t>
+            </w:r>
+            <w:proofErr w:type="gramEnd"/>
           </w:p>
         </w:tc>
       </w:tr>
@@ -5310,7 +5671,11 @@
             </w:r>
             <w:proofErr w:type="spellEnd"/>
             <w:r>
-              <w:t xml:space="preserve">, разработка приложений для SCADA-системы </w:t>
+              <w:t xml:space="preserve">, разработка </w:t>
+            </w:r>
+            <w:r>
+              <w:lastRenderedPageBreak/>
+              <w:t xml:space="preserve">приложений для SCADA-системы </w:t>
             </w:r>
             <w:proofErr w:type="spellStart"/>
             <w:r>
@@ -5616,6 +5981,17 @@
             </w:r>
             <w:proofErr w:type="spellStart"/>
             <w:r>
+              <w:rPr>
+                <w:lang w:val="en-US"/>
+              </w:rPr>
+              <w:t>ngRx</w:t>
+            </w:r>
+            <w:proofErr w:type="spellEnd"/>
+            <w:r>
+              <w:t xml:space="preserve">, </w:t>
+            </w:r>
+            <w:proofErr w:type="spellStart"/>
+            <w:r>
               <w:t>Git</w:t>
             </w:r>
             <w:proofErr w:type="spellEnd"/>
@@ -5667,21 +6043,50 @@
             <w:r>
               <w:t xml:space="preserve"> </w:t>
             </w:r>
+            <w:proofErr w:type="spellStart"/>
             <w:r>
               <w:rPr>
                 <w:lang w:val="en-US"/>
               </w:rPr>
               <w:t>Trello</w:t>
             </w:r>
+            <w:proofErr w:type="spellEnd"/>
             <w:r>
               <w:t>/</w:t>
             </w:r>
+            <w:proofErr w:type="spellStart"/>
             <w:r>
               <w:rPr>
                 <w:lang w:val="en-US"/>
               </w:rPr>
               <w:t>Jira</w:t>
             </w:r>
+            <w:proofErr w:type="spellEnd"/>
+            <w:r>
+              <w:t xml:space="preserve">, </w:t>
+            </w:r>
+            <w:r>
+              <w:rPr>
+                <w:lang w:val="en-US"/>
+              </w:rPr>
+              <w:t>Python</w:t>
+            </w:r>
+            <w:r>
+              <w:t>,</w:t>
+            </w:r>
+            <w:bookmarkStart w:id="0" w:name="_GoBack"/>
+            <w:bookmarkEnd w:id="0"/>
+            <w:r>
+              <w:t xml:space="preserve"> </w:t>
+            </w:r>
+            <w:proofErr w:type="spellStart"/>
+            <w:r>
+              <w:rPr>
+                <w:lang w:val="en-US"/>
+              </w:rPr>
+              <w:t>Django</w:t>
+            </w:r>
+            <w:proofErr w:type="spellEnd"/>
           </w:p>
         </w:tc>
       </w:tr>
@@ -5698,7 +6103,7 @@
 </file>
 
 <file path=word/styles.xml><?xml version="1.0" encoding="utf-8"?>
-<w:styles xmlns:mc="http://schemas.openxmlformats.org/markup-compatibility/2006" xmlns:r="http://schemas.openxmlformats.org/officeDocument/2006/relationships" xmlns:w="http://schemas.openxmlformats.org/wordprocessingml/2006/main" xmlns:w14="http://schemas.microsoft.com/office/word/2010/wordml" xmlns:w15="http://schemas.microsoft.com/office/word/2012/wordml" xmlns:w16cid="http://schemas.microsoft.com/office/word/2016/wordml/cid" xmlns:w16se="http://schemas.microsoft.com/office/word/2015/wordml/symex" mc:Ignorable="w14 w15 w16se w16cid">
+<w:styles xmlns:mc="http://schemas.openxmlformats.org/markup-compatibility/2006" xmlns:r="http://schemas.openxmlformats.org/officeDocument/2006/relationships" xmlns:w="http://schemas.openxmlformats.org/wordprocessingml/2006/main" xmlns:w14="http://schemas.microsoft.com/office/word/2010/wordml" mc:Ignorable="w14">
   <w:docDefaults>
     <w:rPrDefault>
       <w:rPr>
@@ -5714,383 +6119,144 @@
       </w:pPr>
     </w:pPrDefault>
   </w:docDefaults>
-  <w:latentStyles w:defLockedState="0" w:defUIPriority="99" w:defSemiHidden="0" w:defUnhideWhenUsed="0" w:defQFormat="0" w:count="376">
-    <w:lsdException w:name="Normal" w:uiPriority="0" w:qFormat="1"/>
-    <w:lsdException w:name="heading 1" w:uiPriority="9" w:qFormat="1"/>
-    <w:lsdException w:name="heading 2" w:semiHidden="1" w:uiPriority="9" w:unhideWhenUsed="1" w:qFormat="1"/>
-    <w:lsdException w:name="heading 3" w:semiHidden="1" w:uiPriority="9" w:unhideWhenUsed="1" w:qFormat="1"/>
-    <w:lsdException w:name="heading 4" w:semiHidden="1" w:uiPriority="9" w:unhideWhenUsed="1" w:qFormat="1"/>
-    <w:lsdException w:name="heading 5" w:semiHidden="1" w:uiPriority="9" w:unhideWhenUsed="1" w:qFormat="1"/>
-    <w:lsdException w:name="heading 6" w:semiHidden="1" w:uiPriority="9" w:unhideWhenUsed="1" w:qFormat="1"/>
-    <w:lsdException w:name="heading 7" w:semiHidden="1" w:uiPriority="9" w:unhideWhenUsed="1" w:qFormat="1"/>
-    <w:lsdException w:name="heading 8" w:semiHidden="1" w:uiPriority="9" w:unhideWhenUsed="1" w:qFormat="1"/>
-    <w:lsdException w:name="heading 9" w:semiHidden="1" w:uiPriority="9" w:unhideWhenUsed="1" w:qFormat="1"/>
-    <w:lsdException w:name="index 1" w:semiHidden="1" w:unhideWhenUsed="1"/>
-    <w:lsdException w:name="index 2" w:semiHidden="1" w:unhideWhenUsed="1"/>
-    <w:lsdException w:name="index 3" w:semiHidden="1" w:unhideWhenUsed="1"/>
-    <w:lsdException w:name="index 4" w:semiHidden="1" w:unhideWhenUsed="1"/>
-    <w:lsdException w:name="index 5" w:semiHidden="1" w:unhideWhenUsed="1"/>
-    <w:lsdException w:name="index 6" w:semiHidden="1" w:unhideWhenUsed="1"/>
-    <w:lsdException w:name="index 7" w:semiHidden="1" w:unhideWhenUsed="1"/>
-    <w:lsdException w:name="index 8" w:semiHidden="1" w:unhideWhenUsed="1"/>
-    <w:lsdException w:name="index 9" w:semiHidden="1" w:unhideWhenUsed="1"/>
-    <w:lsdException w:name="toc 1" w:semiHidden="1" w:uiPriority="39" w:unhideWhenUsed="1"/>
-    <w:lsdException w:name="toc 2" w:semiHidden="1" w:uiPriority="39" w:unhideWhenUsed="1"/>
-    <w:lsdException w:name="toc 3" w:semiHidden="1" w:uiPriority="39" w:unhideWhenUsed="1"/>
-    <w:lsdException w:name="toc 4" w:semiHidden="1" w:uiPriority="39" w:unhideWhenUsed="1"/>
-    <w:lsdException w:name="toc 5" w:semiHidden="1" w:uiPriority="39" w:unhideWhenUsed="1"/>
-    <w:lsdException w:name="toc 6" w:semiHidden="1" w:uiPriority="39" w:unhideWhenUsed="1"/>
-    <w:lsdException w:name="toc 7" w:semiHidden="1" w:uiPriority="39" w:unhideWhenUsed="1"/>
-    <w:lsdException w:name="toc 8" w:semiHidden="1" w:uiPriority="39" w:unhideWhenUsed="1"/>
-    <w:lsdException w:name="toc 9" w:semiHidden="1" w:uiPriority="39" w:unhideWhenUsed="1"/>
-    <w:lsdException w:name="Normal Indent" w:semiHidden="1" w:unhideWhenUsed="1"/>
-    <w:lsdException w:name="footnote text" w:semiHidden="1" w:unhideWhenUsed="1"/>
-    <w:lsdException w:name="annotation text" w:semiHidden="1" w:unhideWhenUsed="1"/>
-    <w:lsdException w:name="header" w:semiHidden="1" w:unhideWhenUsed="1"/>
-    <w:lsdException w:name="footer" w:semiHidden="1" w:unhideWhenUsed="1"/>
-    <w:lsdException w:name="index heading" w:semiHidden="1" w:unhideWhenUsed="1"/>
-    <w:lsdException w:name="caption" w:semiHidden="1" w:uiPriority="35" w:unhideWhenUsed="1" w:qFormat="1"/>
-    <w:lsdException w:name="table of figures" w:semiHidden="1" w:unhideWhenUsed="1"/>
-    <w:lsdException w:name="envelope address" w:semiHidden="1" w:unhideWhenUsed="1"/>
-    <w:lsdException w:name="envelope return" w:semiHidden="1" w:unhideWhenUsed="1"/>
-    <w:lsdException w:name="footnote reference" w:semiHidden="1" w:unhideWhenUsed="1"/>
-    <w:lsdException w:name="annotation reference" w:semiHidden="1" w:unhideWhenUsed="1"/>
-    <w:lsdException w:name="line number" w:semiHidden="1" w:unhideWhenUsed="1"/>
-    <w:lsdException w:name="page number" w:semiHidden="1" w:unhideWhenUsed="1"/>
-    <w:lsdException w:name="endnote reference" w:semiHidden="1" w:unhideWhenUsed="1"/>
-    <w:lsdException w:name="endnote text" w:semiHidden="1" w:unhideWhenUsed="1"/>
-    <w:lsdException w:name="table of authorities" w:semiHidden="1" w:unhideWhenUsed="1"/>
-    <w:lsdException w:name="macro" w:semiHidden="1" w:unhideWhenUsed="1"/>
-    <w:lsdException w:name="toa heading" w:semiHidden="1" w:unhideWhenUsed="1"/>
-    <w:lsdException w:name="List" w:semiHidden="1" w:unhideWhenUsed="1"/>
-    <w:lsdException w:name="List Bullet" w:semiHidden="1" w:unhideWhenUsed="1"/>
-    <w:lsdException w:name="List Number" w:semiHidden="1" w:unhideWhenUsed="1"/>
-    <w:lsdException w:name="List 2" w:semiHidden="1" w:unhideWhenUsed="1"/>
-    <w:lsdException w:name="List 3" w:semiHidden="1" w:unhideWhenUsed="1"/>
-    <w:lsdException w:name="List 4" w:semiHidden="1" w:unhideWhenUsed="1"/>
-    <w:lsdException w:name="List 5" w:semiHidden="1" w:unhideWhenUsed="1"/>
-    <w:lsdException w:name="List Bullet 2" w:semiHidden="1" w:unhideWhenUsed="1"/>
-    <w:lsdException w:name="List Bullet 3" w:semiHidden="1" w:unhideWhenUsed="1"/>
-    <w:lsdException w:name="List Bullet 4" w:semiHidden="1" w:unhideWhenUsed="1"/>
-    <w:lsdException w:name="List Bullet 5" w:semiHidden="1" w:unhideWhenUsed="1"/>
-    <w:lsdException w:name="List Number 2" w:semiHidden="1" w:unhideWhenUsed="1"/>
-    <w:lsdException w:name="List Number 3" w:semiHidden="1" w:unhideWhenUsed="1"/>
-    <w:lsdException w:name="List Number 4" w:semiHidden="1" w:unhideWhenUsed="1"/>
-    <w:lsdException w:name="List Number 5" w:semiHidden="1" w:unhideWhenUsed="1"/>
-    <w:lsdException w:name="Title" w:uiPriority="10" w:qFormat="1"/>
-    <w:lsdException w:name="Closing" w:semiHidden="1" w:unhideWhenUsed="1"/>
-    <w:lsdException w:name="Signature" w:semiHidden="1" w:unhideWhenUsed="1"/>
-    <w:lsdException w:name="Default Paragraph Font" w:semiHidden="1" w:uiPriority="1" w:unhideWhenUsed="1"/>
-    <w:lsdException w:name="Body Text" w:semiHidden="1" w:unhideWhenUsed="1"/>
-    <w:lsdException w:name="Body Text Indent" w:semiHidden="1" w:unhideWhenUsed="1"/>
-    <w:lsdException w:name="List Continue" w:semiHidden="1" w:unhideWhenUsed="1"/>
-    <w:lsdException w:name="List Continue 2" w:semiHidden="1" w:unhideWhenUsed="1"/>
-    <w:lsdException w:name="List Continue 3" w:semiHidden="1" w:unhideWhenUsed="1"/>
-    <w:lsdException w:name="List Continue 4" w:semiHidden="1" w:unhideWhenUsed="1"/>
-    <w:lsdException w:name="List Continue 5" w:semiHidden="1" w:unhideWhenUsed="1"/>
-    <w:lsdException w:name="Message Header" w:semiHidden="1" w:unhideWhenUsed="1"/>
-    <w:lsdException w:name="Subtitle" w:uiPriority="11" w:qFormat="1"/>
-    <w:lsdException w:name="Salutation" w:semiHidden="1" w:unhideWhenUsed="1"/>
-    <w:lsdException w:name="Date" w:semiHidden="1" w:unhideWhenUsed="1"/>
-    <w:lsdException w:name="Body Text First Indent" w:semiHidden="1" w:unhideWhenUsed="1"/>
-    <w:lsdException w:name="Body Text First Indent 2" w:semiHidden="1" w:unhideWhenUsed="1"/>
-    <w:lsdException w:name="Note Heading" w:semiHidden="1" w:unhideWhenUsed="1"/>
-    <w:lsdException w:name="Body Text 2" w:semiHidden="1" w:unhideWhenUsed="1"/>
-    <w:lsdException w:name="Body Text 3" w:semiHidden="1" w:unhideWhenUsed="1"/>
-    <w:lsdException w:name="Body Text Indent 2" w:semiHidden="1" w:unhideWhenUsed="1"/>
-    <w:lsdException w:name="Body Text Indent 3" w:semiHidden="1" w:unhideWhenUsed="1"/>
-    <w:lsdException w:name="Block Text" w:semiHidden="1" w:unhideWhenUsed="1"/>
-    <w:lsdException w:name="Hyperlink" w:semiHidden="1" w:unhideWhenUsed="1"/>
-    <w:lsdException w:name="FollowedHyperlink" w:semiHidden="1" w:unhideWhenUsed="1"/>
-    <w:lsdException w:name="Strong" w:uiPriority="22" w:qFormat="1"/>
-    <w:lsdException w:name="Emphasis" w:uiPriority="20" w:qFormat="1"/>
-    <w:lsdException w:name="Document Map" w:semiHidden="1" w:unhideWhenUsed="1"/>
-    <w:lsdException w:name="Plain Text" w:semiHidden="1" w:unhideWhenUsed="1"/>
-    <w:lsdException w:name="E-mail Signature" w:semiHidden="1" w:unhideWhenUsed="1"/>
-    <w:lsdException w:name="HTML Top of Form" w:semiHidden="1" w:unhideWhenUsed="1"/>
-    <w:lsdException w:name="HTML Bottom of Form" w:semiHidden="1" w:unhideWhenUsed="1"/>
-    <w:lsdException w:name="Normal (Web)" w:semiHidden="1" w:unhideWhenUsed="1"/>
-    <w:lsdException w:name="HTML Acronym" w:semiHidden="1" w:unhideWhenUsed="1"/>
-    <w:lsdException w:name="HTML Address" w:semiHidden="1" w:unhideWhenUsed="1"/>
-    <w:lsdException w:name="HTML Cite" w:semiHidden="1" w:unhideWhenUsed="1"/>
-    <w:lsdException w:name="HTML Code" w:semiHidden="1" w:unhideWhenUsed="1"/>
-    <w:lsdException w:name="HTML Definition" w:semiHidden="1" w:unhideWhenUsed="1"/>
-    <w:lsdException w:name="HTML Keyboard" w:semiHidden="1" w:unhideWhenUsed="1"/>
-    <w:lsdException w:name="HTML Preformatted" w:semiHidden="1" w:unhideWhenUsed="1"/>
-    <w:lsdException w:name="HTML Sample" w:semiHidden="1" w:unhideWhenUsed="1"/>
-    <w:lsdException w:name="HTML Typewriter" w:semiHidden="1" w:unhideWhenUsed="1"/>
-    <w:lsdException w:name="HTML Variable" w:semiHidden="1" w:unhideWhenUsed="1"/>
-    <w:lsdException w:name="Normal Table" w:semiHidden="1" w:unhideWhenUsed="1"/>
-    <w:lsdException w:name="annotation subject" w:semiHidden="1" w:unhideWhenUsed="1"/>
-    <w:lsdException w:name="No List" w:semiHidden="1" w:unhideWhenUsed="1"/>
-    <w:lsdException w:name="Outline List 1" w:semiHidden="1" w:unhideWhenUsed="1"/>
-    <w:lsdException w:name="Outline List 2" w:semiHidden="1" w:unhideWhenUsed="1"/>
-    <w:lsdException w:name="Outline List 3" w:semiHidden="1" w:unhideWhenUsed="1"/>
-    <w:lsdException w:name="Table Simple 1" w:semiHidden="1" w:unhideWhenUsed="1"/>
-    <w:lsdException w:name="Table Simple 2" w:semiHidden="1" w:unhideWhenUsed="1"/>
-    <w:lsdException w:name="Table Simple 3" w:semiHidden="1" w:unhideWhenUsed="1"/>
-    <w:lsdException w:name="Table Classic 1" w:semiHidden="1" w:unhideWhenUsed="1"/>
-    <w:lsdException w:name="Table Classic 2" w:semiHidden="1" w:unhideWhenUsed="1"/>
-    <w:lsdException w:name="Table Classic 3" w:semiHidden="1" w:unhideWhenUsed="1"/>
-    <w:lsdException w:name="Table Classic 4" w:semiHidden="1" w:unhideWhenUsed="1"/>
-    <w:lsdException w:name="Table Colorful 1" w:semiHidden="1" w:unhideWhenUsed="1"/>
-    <w:lsdException w:name="Table Colorful 2" w:semiHidden="1" w:unhideWhenUsed="1"/>
-    <w:lsdException w:name="Table Colorful 3" w:semiHidden="1" w:unhideWhenUsed="1"/>
-    <w:lsdException w:name="Table Columns 1" w:semiHidden="1" w:unhideWhenUsed="1"/>
-    <w:lsdException w:name="Table Columns 2" w:semiHidden="1" w:unhideWhenUsed="1"/>
-    <w:lsdException w:name="Table Columns 3" w:semiHidden="1" w:unhideWhenUsed="1"/>
-    <w:lsdException w:name="Table Columns 4" w:semiHidden="1" w:unhideWhenUsed="1"/>
-    <w:lsdException w:name="Table Columns 5" w:semiHidden="1" w:unhideWhenUsed="1"/>
-    <w:lsdException w:name="Table Grid 1" w:semiHidden="1" w:unhideWhenUsed="1"/>
-    <w:lsdException w:name="Table Grid 2" w:semiHidden="1" w:unhideWhenUsed="1"/>
-    <w:lsdException w:name="Table Grid 3" w:semiHidden="1" w:unhideWhenUsed="1"/>
-    <w:lsdException w:name="Table Grid 4" w:semiHidden="1" w:unhideWhenUsed="1"/>
-    <w:lsdException w:name="Table Grid 5" w:semiHidden="1" w:unhideWhenUsed="1"/>
-    <w:lsdException w:name="Table Grid 6" w:semiHidden="1" w:unhideWhenUsed="1"/>
-    <w:lsdException w:name="Table Grid 7" w:semiHidden="1" w:unhideWhenUsed="1"/>
-    <w:lsdException w:name="Table Grid 8" w:semiHidden="1" w:unhideWhenUsed="1"/>
-    <w:lsdException w:name="Table List 1" w:semiHidden="1" w:unhideWhenUsed="1"/>
-    <w:lsdException w:name="Table List 2" w:semiHidden="1" w:unhideWhenUsed="1"/>
-    <w:lsdException w:name="Table List 3" w:semiHidden="1" w:unhideWhenUsed="1"/>
-    <w:lsdException w:name="Table List 4" w:semiHidden="1" w:unhideWhenUsed="1"/>
-    <w:lsdException w:name="Table List 5" w:semiHidden="1" w:unhideWhenUsed="1"/>
-    <w:lsdException w:name="Table List 6" w:semiHidden="1" w:unhideWhenUsed="1"/>
-    <w:lsdException w:name="Table List 7" w:semiHidden="1" w:unhideWhenUsed="1"/>
-    <w:lsdException w:name="Table List 8" w:semiHidden="1" w:unhideWhenUsed="1"/>
-    <w:lsdException w:name="Table 3D effects 1" w:semiHidden="1" w:unhideWhenUsed="1"/>
-    <w:lsdException w:name="Table 3D effects 2" w:semiHidden="1" w:unhideWhenUsed="1"/>
-    <w:lsdException w:name="Table 3D effects 3" w:semiHidden="1" w:unhideWhenUsed="1"/>
-    <w:lsdException w:name="Table Contemporary" w:semiHidden="1" w:unhideWhenUsed="1"/>
-    <w:lsdException w:name="Table Elegant" w:semiHidden="1" w:unhideWhenUsed="1"/>
-    <w:lsdException w:name="Table Professional" w:semiHidden="1" w:unhideWhenUsed="1"/>
-    <w:lsdException w:name="Table Subtle 1" w:semiHidden="1" w:unhideWhenUsed="1"/>
-    <w:lsdException w:name="Table Subtle 2" w:semiHidden="1" w:unhideWhenUsed="1"/>
-    <w:lsdException w:name="Table Web 1" w:semiHidden="1" w:unhideWhenUsed="1"/>
-    <w:lsdException w:name="Table Web 2" w:semiHidden="1" w:unhideWhenUsed="1"/>
-    <w:lsdException w:name="Table Web 3" w:semiHidden="1" w:unhideWhenUsed="1"/>
-    <w:lsdException w:name="Balloon Text" w:semiHidden="1" w:unhideWhenUsed="1"/>
-    <w:lsdException w:name="Table Grid" w:semiHidden="1" w:uiPriority="39" w:unhideWhenUsed="1"/>
-    <w:lsdException w:name="Table Theme" w:semiHidden="1" w:unhideWhenUsed="1"/>
-    <w:lsdException w:name="Placeholder Text" w:semiHidden="1"/>
-    <w:lsdException w:name="No Spacing" w:uiPriority="1" w:qFormat="1"/>
-    <w:lsdException w:name="Light Shading" w:uiPriority="60"/>
-    <w:lsdException w:name="Light List" w:uiPriority="61"/>
-    <w:lsdException w:name="Light Grid" w:uiPriority="62"/>
-    <w:lsdException w:name="Medium Shading 1" w:uiPriority="63"/>
-    <w:lsdException w:name="Medium Shading 2" w:uiPriority="64"/>
-    <w:lsdException w:name="Medium List 1" w:uiPriority="65"/>
-    <w:lsdException w:name="Medium List 2" w:uiPriority="66"/>
-    <w:lsdException w:name="Medium Grid 1" w:uiPriority="67"/>
-    <w:lsdException w:name="Medium Grid 2" w:uiPriority="68"/>
-    <w:lsdException w:name="Medium Grid 3" w:uiPriority="69"/>
-    <w:lsdException w:name="Dark List" w:uiPriority="70"/>
-    <w:lsdException w:name="Colorful Shading" w:uiPriority="71"/>
-    <w:lsdException w:name="Colorful List" w:uiPriority="72"/>
-    <w:lsdException w:name="Colorful Grid" w:uiPriority="73"/>
-    <w:lsdException w:name="Light Shading Accent 1" w:uiPriority="60"/>
-    <w:lsdException w:name="Light List Accent 1" w:uiPriority="61"/>
-    <w:lsdException w:name="Light Grid Accent 1" w:uiPriority="62"/>
-    <w:lsdException w:name="Medium Shading 1 Accent 1" w:uiPriority="63"/>
-    <w:lsdException w:name="Medium Shading 2 Accent 1" w:uiPriority="64"/>
-    <w:lsdException w:name="Medium List 1 Accent 1" w:uiPriority="65"/>
-    <w:lsdException w:name="Revision" w:semiHidden="1"/>
-    <w:lsdException w:name="List Paragraph" w:uiPriority="34" w:qFormat="1"/>
-    <w:lsdException w:name="Quote" w:uiPriority="29" w:qFormat="1"/>
-    <w:lsdException w:name="Intense Quote" w:uiPriority="30" w:qFormat="1"/>
-    <w:lsdException w:name="Medium List 2 Accent 1" w:uiPriority="66"/>
-    <w:lsdException w:name="Medium Grid 1 Accent 1" w:uiPriority="67"/>
-    <w:lsdException w:name="Medium Grid 2 Accent 1" w:uiPriority="68"/>
-    <w:lsdException w:name="Medium Grid 3 Accent 1" w:uiPriority="69"/>
-    <w:lsdException w:name="Dark List Accent 1" w:uiPriority="70"/>
-    <w:lsdException w:name="Colorful Shading Accent 1" w:uiPriority="71"/>
-    <w:lsdException w:name="Colorful List Accent 1" w:uiPriority="72"/>
-    <w:lsdException w:name="Colorful Grid Accent 1" w:uiPriority="73"/>
-    <w:lsdException w:name="Light Shading Accent 2" w:uiPriority="60"/>
-    <w:lsdException w:name="Light List Accent 2" w:uiPriority="61"/>
-    <w:lsdException w:name="Light Grid Accent 2" w:uiPriority="62"/>
-    <w:lsdException w:name="Medium Shading 1 Accent 2" w:uiPriority="63"/>
-    <w:lsdException w:name="Medium Shading 2 Accent 2" w:uiPriority="64"/>
-    <w:lsdException w:name="Medium List 1 Accent 2" w:uiPriority="65"/>
-    <w:lsdException w:name="Medium List 2 Accent 2" w:uiPriority="66"/>
-    <w:lsdException w:name="Medium Grid 1 Accent 2" w:uiPriority="67"/>
-    <w:lsdException w:name="Medium Grid 2 Accent 2" w:uiPriority="68"/>
-    <w:lsdException w:name="Medium Grid 3 Accent 2" w:uiPriority="69"/>
-    <w:lsdException w:name="Dark List Accent 2" w:uiPriority="70"/>
-    <w:lsdException w:name="Colorful Shading Accent 2" w:uiPriority="71"/>
-    <w:lsdException w:name="Colorful List Accent 2" w:uiPriority="72"/>
-    <w:lsdException w:name="Colorful Grid Accent 2" w:uiPriority="73"/>
-    <w:lsdException w:name="Light Shading Accent 3" w:uiPriority="60"/>
-    <w:lsdException w:name="Light List Accent 3" w:uiPriority="61"/>
-    <w:lsdException w:name="Light Grid Accent 3" w:uiPriority="62"/>
-    <w:lsdException w:name="Medium Shading 1 Accent 3" w:uiPriority="63"/>
-    <w:lsdException w:name="Medium Shading 2 Accent 3" w:uiPriority="64"/>
-    <w:lsdException w:name="Medium List 1 Accent 3" w:uiPriority="65"/>
-    <w:lsdException w:name="Medium List 2 Accent 3" w:uiPriority="66"/>
-    <w:lsdException w:name="Medium Grid 1 Accent 3" w:uiPriority="67"/>
-    <w:lsdException w:name="Medium Grid 2 Accent 3" w:uiPriority="68"/>
-    <w:lsdException w:name="Medium Grid 3 Accent 3" w:uiPriority="69"/>
-    <w:lsdException w:name="Dark List Accent 3" w:uiPriority="70"/>
-    <w:lsdException w:name="Colorful Shading Accent 3" w:uiPriority="71"/>
-    <w:lsdException w:name="Colorful List Accent 3" w:uiPriority="72"/>
-    <w:lsdException w:name="Colorful Grid Accent 3" w:uiPriority="73"/>
-    <w:lsdException w:name="Light Shading Accent 4" w:uiPriority="60"/>
-    <w:lsdException w:name="Light List Accent 4" w:uiPriority="61"/>
-    <w:lsdException w:name="Light Grid Accent 4" w:uiPriority="62"/>
-    <w:lsdException w:name="Medium Shading 1 Accent 4" w:uiPriority="63"/>
-    <w:lsdException w:name="Medium Shading 2 Accent 4" w:uiPriority="64"/>
-    <w:lsdException w:name="Medium List 1 Accent 4" w:uiPriority="65"/>
-    <w:lsdException w:name="Medium List 2 Accent 4" w:uiPriority="66"/>
-    <w:lsdException w:name="Medium Grid 1 Accent 4" w:uiPriority="67"/>
-    <w:lsdException w:name="Medium Grid 2 Accent 4" w:uiPriority="68"/>
-    <w:lsdException w:name="Medium Grid 3 Accent 4" w:uiPriority="69"/>
-    <w:lsdException w:name="Dark List Accent 4" w:uiPriority="70"/>
-    <w:lsdException w:name="Colorful Shading Accent 4" w:uiPriority="71"/>
-    <w:lsdException w:name="Colorful List Accent 4" w:uiPriority="72"/>
-    <w:lsdException w:name="Colorful Grid Accent 4" w:uiPriority="73"/>
-    <w:lsdException w:name="Light Shading Accent 5" w:uiPriority="60"/>
-    <w:lsdException w:name="Light List Accent 5" w:uiPriority="61"/>
-    <w:lsdException w:name="Light Grid Accent 5" w:uiPriority="62"/>
-    <w:lsdException w:name="Medium Shading 1 Accent 5" w:uiPriority="63"/>
-    <w:lsdException w:name="Medium Shading 2 Accent 5" w:uiPriority="64"/>
-    <w:lsdException w:name="Medium List 1 Accent 5" w:uiPriority="65"/>
-    <w:lsdException w:name="Medium List 2 Accent 5" w:uiPriority="66"/>
-    <w:lsdException w:name="Medium Grid 1 Accent 5" w:uiPriority="67"/>
-    <w:lsdException w:name="Medium Grid 2 Accent 5" w:uiPriority="68"/>
-    <w:lsdException w:name="Medium Grid 3 Accent 5" w:uiPriority="69"/>
-    <w:lsdException w:name="Dark List Accent 5" w:uiPriority="70"/>
-    <w:lsdException w:name="Colorful Shading Accent 5" w:uiPriority="71"/>
-    <w:lsdException w:name="Colorful List Accent 5" w:uiPriority="72"/>
-    <w:lsdException w:name="Colorful Grid Accent 5" w:uiPriority="73"/>
-    <w:lsdException w:name="Light Shading Accent 6" w:uiPriority="60"/>
-    <w:lsdException w:name="Light List Accent 6" w:uiPriority="61"/>
-    <w:lsdException w:name="Light Grid Accent 6" w:uiPriority="62"/>
-    <w:lsdException w:name="Medium Shading 1 Accent 6" w:uiPriority="63"/>
-    <w:lsdException w:name="Medium Shading 2 Accent 6" w:uiPriority="64"/>
-    <w:lsdException w:name="Medium List 1 Accent 6" w:uiPriority="65"/>
-    <w:lsdException w:name="Medium List 2 Accent 6" w:uiPriority="66"/>
-    <w:lsdException w:name="Medium Grid 1 Accent 6" w:uiPriority="67"/>
-    <w:lsdException w:name="Medium Grid 2 Accent 6" w:uiPriority="68"/>
-    <w:lsdException w:name="Medium Grid 3 Accent 6" w:uiPriority="69"/>
-    <w:lsdException w:name="Dark List Accent 6" w:uiPriority="70"/>
-    <w:lsdException w:name="Colorful Shading Accent 6" w:uiPriority="71"/>
-    <w:lsdException w:name="Colorful List Accent 6" w:uiPriority="72"/>
-    <w:lsdException w:name="Colorful Grid Accent 6" w:uiPriority="73"/>
-    <w:lsdException w:name="Subtle Emphasis" w:uiPriority="19" w:qFormat="1"/>
-    <w:lsdException w:name="Intense Emphasis" w:uiPriority="21" w:qFormat="1"/>
-    <w:lsdException w:name="Subtle Reference" w:uiPriority="31" w:qFormat="1"/>
-    <w:lsdException w:name="Intense Reference" w:uiPriority="32" w:qFormat="1"/>
-    <w:lsdException w:name="Book Title" w:uiPriority="33" w:qFormat="1"/>
-    <w:lsdException w:name="Bibliography" w:semiHidden="1" w:uiPriority="37" w:unhideWhenUsed="1"/>
-    <w:lsdException w:name="TOC Heading" w:semiHidden="1" w:uiPriority="39" w:unhideWhenUsed="1" w:qFormat="1"/>
-    <w:lsdException w:name="Plain Table 1" w:uiPriority="41"/>
-    <w:lsdException w:name="Plain Table 2" w:uiPriority="42"/>
-    <w:lsdException w:name="Plain Table 3" w:uiPriority="43"/>
-    <w:lsdException w:name="Plain Table 4" w:uiPriority="44"/>
-    <w:lsdException w:name="Plain Table 5" w:uiPriority="45"/>
-    <w:lsdException w:name="Grid Table Light" w:uiPriority="40"/>
-    <w:lsdException w:name="Grid Table 1 Light" w:uiPriority="46"/>
-    <w:lsdException w:name="Grid Table 2" w:uiPriority="47"/>
-    <w:lsdException w:name="Grid Table 3" w:uiPriority="48"/>
-    <w:lsdException w:name="Grid Table 4" w:uiPriority="49"/>
-    <w:lsdException w:name="Grid Table 5 Dark" w:uiPriority="50"/>
-    <w:lsdException w:name="Grid Table 6 Colorful" w:uiPriority="51"/>
-    <w:lsdException w:name="Grid Table 7 Colorful" w:uiPriority="52"/>
-    <w:lsdException w:name="Grid Table 1 Light Accent 1" w:uiPriority="46"/>
-    <w:lsdException w:name="Grid Table 2 Accent 1" w:uiPriority="47"/>
-    <w:lsdException w:name="Grid Table 3 Accent 1" w:uiPriority="48"/>
-    <w:lsdException w:name="Grid Table 4 Accent 1" w:uiPriority="49"/>
-    <w:lsdException w:name="Grid Table 5 Dark Accent 1" w:uiPriority="50"/>
-    <w:lsdException w:name="Grid Table 6 Colorful Accent 1" w:uiPriority="51"/>
-    <w:lsdException w:name="Grid Table 7 Colorful Accent 1" w:uiPriority="52"/>
-    <w:lsdException w:name="Grid Table 1 Light Accent 2" w:uiPriority="46"/>
-    <w:lsdException w:name="Grid Table 2 Accent 2" w:uiPriority="47"/>
-    <w:lsdException w:name="Grid Table 3 Accent 2" w:uiPriority="48"/>
-    <w:lsdException w:name="Grid Table 4 Accent 2" w:uiPriority="49"/>
-    <w:lsdException w:name="Grid Table 5 Dark Accent 2" w:uiPriority="50"/>
-    <w:lsdException w:name="Grid Table 6 Colorful Accent 2" w:uiPriority="51"/>
-    <w:lsdException w:name="Grid Table 7 Colorful Accent 2" w:uiPriority="52"/>
-    <w:lsdException w:name="Grid Table 1 Light Accent 3" w:uiPriority="46"/>
-    <w:lsdException w:name="Grid Table 2 Accent 3" w:uiPriority="47"/>
-    <w:lsdException w:name="Grid Table 3 Accent 3" w:uiPriority="48"/>
-    <w:lsdException w:name="Grid Table 4 Accent 3" w:uiPriority="49"/>
-    <w:lsdException w:name="Grid Table 5 Dark Accent 3" w:uiPriority="50"/>
-    <w:lsdException w:name="Grid Table 6 Colorful Accent 3" w:uiPriority="51"/>
-    <w:lsdException w:name="Grid Table 7 Colorful Accent 3" w:uiPriority="52"/>
-    <w:lsdException w:name="Grid Table 1 Light Accent 4" w:uiPriority="46"/>
-    <w:lsdException w:name="Grid Table 2 Accent 4" w:uiPriority="47"/>
-    <w:lsdException w:name="Grid Table 3 Accent 4" w:uiPriority="48"/>
-    <w:lsdException w:name="Grid Table 4 Accent 4" w:uiPriority="49"/>
-    <w:lsdException w:name="Grid Table 5 Dark Accent 4" w:uiPriority="50"/>
-    <w:lsdException w:name="Grid Table 6 Colorful Accent 4" w:uiPriority="51"/>
-    <w:lsdException w:name="Grid Table 7 Colorful Accent 4" w:uiPriority="52"/>
-    <w:lsdException w:name="Grid Table 1 Light Accent 5" w:uiPriority="46"/>
-    <w:lsdException w:name="Grid Table 2 Accent 5" w:uiPriority="47"/>
-    <w:lsdException w:name="Grid Table 3 Accent 5" w:uiPriority="48"/>
-    <w:lsdException w:name="Grid Table 4 Accent 5" w:uiPriority="49"/>
-    <w:lsdException w:name="Grid Table 5 Dark Accent 5" w:uiPriority="50"/>
-    <w:lsdException w:name="Grid Table 6 Colorful Accent 5" w:uiPriority="51"/>
-    <w:lsdException w:name="Grid Table 7 Colorful Accent 5" w:uiPriority="52"/>
-    <w:lsdException w:name="Grid Table 1 Light Accent 6" w:uiPriority="46"/>
-    <w:lsdException w:name="Grid Table 2 Accent 6" w:uiPriority="47"/>
-    <w:lsdException w:name="Grid Table 3 Accent 6" w:uiPriority="48"/>
-    <w:lsdException w:name="Grid Table 4 Accent 6" w:uiPriority="49"/>
-    <w:lsdException w:name="Grid Table 5 Dark Accent 6" w:uiPriority="50"/>
-    <w:lsdException w:name="Grid Table 6 Colorful Accent 6" w:uiPriority="51"/>
-    <w:lsdException w:name="Grid Table 7 Colorful Accent 6" w:uiPriority="52"/>
-    <w:lsdException w:name="List Table 1 Light" w:uiPriority="46"/>
-    <w:lsdException w:name="List Table 2" w:uiPriority="47"/>
-    <w:lsdException w:name="List Table 3" w:uiPriority="48"/>
-    <w:lsdException w:name="List Table 4" w:uiPriority="49"/>
-    <w:lsdException w:name="List Table 5 Dark" w:uiPriority="50"/>
-    <w:lsdException w:name="List Table 6 Colorful" w:uiPriority="51"/>
-    <w:lsdException w:name="List Table 7 Colorful" w:uiPriority="52"/>
-    <w:lsdException w:name="List Table 1 Light Accent 1" w:uiPriority="46"/>
-    <w:lsdException w:name="List Table 2 Accent 1" w:uiPriority="47"/>
-    <w:lsdException w:name="List Table 3 Accent 1" w:uiPriority="48"/>
-    <w:lsdException w:name="List Table 4 Accent 1" w:uiPriority="49"/>
-    <w:lsdException w:name="List Table 5 Dark Accent 1" w:uiPriority="50"/>
-    <w:lsdException w:name="List Table 6 Colorful Accent 1" w:uiPriority="51"/>
-    <w:lsdException w:name="List Table 7 Colorful Accent 1" w:uiPriority="52"/>
-    <w:lsdException w:name="List Table 1 Light Accent 2" w:uiPriority="46"/>
-    <w:lsdException w:name="List Table 2 Accent 2" w:uiPriority="47"/>
-    <w:lsdException w:name="List Table 3 Accent 2" w:uiPriority="48"/>
-    <w:lsdException w:name="List Table 4 Accent 2" w:uiPriority="49"/>
-    <w:lsdException w:name="List Table 5 Dark Accent 2" w:uiPriority="50"/>
-    <w:lsdException w:name="List Table 6 Colorful Accent 2" w:uiPriority="51"/>
-    <w:lsdException w:name="List Table 7 Colorful Accent 2" w:uiPriority="52"/>
-    <w:lsdException w:name="List Table 1 Light Accent 3" w:uiPriority="46"/>
-    <w:lsdException w:name="List Table 2 Accent 3" w:uiPriority="47"/>
-    <w:lsdException w:name="List Table 3 Accent 3" w:uiPriority="48"/>
-    <w:lsdException w:name="List Table 4 Accent 3" w:uiPriority="49"/>
-    <w:lsdException w:name="List Table 5 Dark Accent 3" w:uiPriority="50"/>
-    <w:lsdException w:name="List Table 6 Colorful Accent 3" w:uiPriority="51"/>
-    <w:lsdException w:name="List Table 7 Colorful Accent 3" w:uiPriority="52"/>
-    <w:lsdException w:name="List Table 1 Light Accent 4" w:uiPriority="46"/>
-    <w:lsdException w:name="List Table 2 Accent 4" w:uiPriority="47"/>
-    <w:lsdException w:name="List Table 3 Accent 4" w:uiPriority="48"/>
-    <w:lsdException w:name="List Table 4 Accent 4" w:uiPriority="49"/>
-    <w:lsdException w:name="List Table 5 Dark Accent 4" w:uiPriority="50"/>
-    <w:lsdException w:name="List Table 6 Colorful Accent 4" w:uiPriority="51"/>
-    <w:lsdException w:name="List Table 7 Colorful Accent 4" w:uiPriority="52"/>
-    <w:lsdException w:name="List Table 1 Light Accent 5" w:uiPriority="46"/>
-    <w:lsdException w:name="List Table 2 Accent 5" w:uiPriority="47"/>
-    <w:lsdException w:name="List Table 3 Accent 5" w:uiPriority="48"/>
-    <w:lsdException w:name="List Table 4 Accent 5" w:uiPriority="49"/>
-    <w:lsdException w:name="List Table 5 Dark Accent 5" w:uiPriority="50"/>
-    <w:lsdException w:name="List Table 6 Colorful Accent 5" w:uiPriority="51"/>
-    <w:lsdException w:name="List Table 7 Colorful Accent 5" w:uiPriority="52"/>
-    <w:lsdException w:name="List Table 1 Light Accent 6" w:uiPriority="46"/>
-    <w:lsdException w:name="List Table 2 Accent 6" w:uiPriority="47"/>
-    <w:lsdException w:name="List Table 3 Accent 6" w:uiPriority="48"/>
-    <w:lsdException w:name="List Table 4 Accent 6" w:uiPriority="49"/>
-    <w:lsdException w:name="List Table 5 Dark Accent 6" w:uiPriority="50"/>
-    <w:lsdException w:name="List Table 6 Colorful Accent 6" w:uiPriority="51"/>
-    <w:lsdException w:name="List Table 7 Colorful Accent 6" w:uiPriority="52"/>
-    <w:lsdException w:name="Mention" w:semiHidden="1" w:unhideWhenUsed="1"/>
-    <w:lsdException w:name="Smart Hyperlink" w:semiHidden="1" w:unhideWhenUsed="1"/>
-    <w:lsdException w:name="Hashtag" w:semiHidden="1" w:unhideWhenUsed="1"/>
-    <w:lsdException w:name="Unresolved Mention" w:semiHidden="1" w:unhideWhenUsed="1"/>
-    <w:lsdException w:name="Smart Link" w:semiHidden="1" w:unhideWhenUsed="1"/>
+  <w:latentStyles w:defLockedState="0" w:defUIPriority="99" w:defSemiHidden="1" w:defUnhideWhenUsed="1" w:defQFormat="0" w:count="267">
+    <w:lsdException w:name="Normal" w:semiHidden="0" w:uiPriority="0" w:unhideWhenUsed="0" w:qFormat="1"/>
+    <w:lsdException w:name="heading 1" w:semiHidden="0" w:uiPriority="9" w:unhideWhenUsed="0" w:qFormat="1"/>
+    <w:lsdException w:name="heading 2" w:uiPriority="9" w:qFormat="1"/>
+    <w:lsdException w:name="heading 3" w:uiPriority="9" w:qFormat="1"/>
+    <w:lsdException w:name="heading 4" w:uiPriority="9" w:qFormat="1"/>
+    <w:lsdException w:name="heading 5" w:uiPriority="9" w:qFormat="1"/>
+    <w:lsdException w:name="heading 6" w:uiPriority="9" w:qFormat="1"/>
+    <w:lsdException w:name="heading 7" w:uiPriority="9" w:qFormat="1"/>
+    <w:lsdException w:name="heading 8" w:uiPriority="9" w:qFormat="1"/>
+    <w:lsdException w:name="heading 9" w:uiPriority="9" w:qFormat="1"/>
+    <w:lsdException w:name="toc 1" w:uiPriority="39"/>
+    <w:lsdException w:name="toc 2" w:uiPriority="39"/>
+    <w:lsdException w:name="toc 3" w:uiPriority="39"/>
+    <w:lsdException w:name="toc 4" w:uiPriority="39"/>
+    <w:lsdException w:name="toc 5" w:uiPriority="39"/>
+    <w:lsdException w:name="toc 6" w:uiPriority="39"/>
+    <w:lsdException w:name="toc 7" w:uiPriority="39"/>
+    <w:lsdException w:name="toc 8" w:uiPriority="39"/>
+    <w:lsdException w:name="toc 9" w:uiPriority="39"/>
+    <w:lsdException w:name="caption" w:uiPriority="35" w:qFormat="1"/>
+    <w:lsdException w:name="Title" w:semiHidden="0" w:uiPriority="10" w:unhideWhenUsed="0" w:qFormat="1"/>
+    <w:lsdException w:name="Default Paragraph Font" w:uiPriority="1"/>
+    <w:lsdException w:name="Subtitle" w:semiHidden="0" w:uiPriority="11" w:unhideWhenUsed="0" w:qFormat="1"/>
+    <w:lsdException w:name="Strong" w:semiHidden="0" w:uiPriority="22" w:unhideWhenUsed="0" w:qFormat="1"/>
+    <w:lsdException w:name="Emphasis" w:semiHidden="0" w:uiPriority="20" w:unhideWhenUsed="0" w:qFormat="1"/>
+    <w:lsdException w:name="Table Grid" w:uiPriority="39"/>
+    <w:lsdException w:name="Placeholder Text" w:unhideWhenUsed="0"/>
+    <w:lsdException w:name="No Spacing" w:semiHidden="0" w:uiPriority="1" w:unhideWhenUsed="0" w:qFormat="1"/>
+    <w:lsdException w:name="Light Shading" w:semiHidden="0" w:uiPriority="60" w:unhideWhenUsed="0"/>
+    <w:lsdException w:name="Light List" w:semiHidden="0" w:uiPriority="61" w:unhideWhenUsed="0"/>
+    <w:lsdException w:name="Light Grid" w:semiHidden="0" w:uiPriority="62" w:unhideWhenUsed="0"/>
+    <w:lsdException w:name="Medium Shading 1" w:semiHidden="0" w:uiPriority="63" w:unhideWhenUsed="0"/>
+    <w:lsdException w:name="Medium Shading 2" w:semiHidden="0" w:uiPriority="64" w:unhideWhenUsed="0"/>
+    <w:lsdException w:name="Medium List 1" w:semiHidden="0" w:uiPriority="65" w:unhideWhenUsed="0"/>
+    <w:lsdException w:name="Medium List 2" w:semiHidden="0" w:uiPriority="66" w:unhideWhenUsed="0"/>
+    <w:lsdException w:name="Medium Grid 1" w:semiHidden="0" w:uiPriority="67" w:unhideWhenUsed="0"/>
+    <w:lsdException w:name="Medium Grid 2" w:semiHidden="0" w:uiPriority="68" w:unhideWhenUsed="0"/>
+    <w:lsdException w:name="Medium Grid 3" w:semiHidden="0" w:uiPriority="69" w:unhideWhenUsed="0"/>
+    <w:lsdException w:name="Dark List" w:semiHidden="0" w:uiPriority="70" w:unhideWhenUsed="0"/>
+    <w:lsdException w:name="Colorful Shading" w:semiHidden="0" w:uiPriority="71" w:unhideWhenUsed="0"/>
+    <w:lsdException w:name="Colorful List" w:semiHidden="0" w:uiPriority="72" w:unhideWhenUsed="0"/>
+    <w:lsdException w:name="Colorful Grid" w:semiHidden="0" w:uiPriority="73" w:unhideWhenUsed="0"/>
+    <w:lsdException w:name="Light Shading Accent 1" w:semiHidden="0" w:uiPriority="60" w:unhideWhenUsed="0"/>
+    <w:lsdException w:name="Light List Accent 1" w:semiHidden="0" w:uiPriority="61" w:unhideWhenUsed="0"/>
+    <w:lsdException w:name="Light Grid Accent 1" w:semiHidden="0" w:uiPriority="62" w:unhideWhenUsed="0"/>
+    <w:lsdException w:name="Medium Shading 1 Accent 1" w:semiHidden="0" w:uiPriority="63" w:unhideWhenUsed="0"/>
+    <w:lsdException w:name="Medium Shading 2 Accent 1" w:semiHidden="0" w:uiPriority="64" w:unhideWhenUsed="0"/>
+    <w:lsdException w:name="Medium List 1 Accent 1" w:semiHidden="0" w:uiPriority="65" w:unhideWhenUsed="0"/>
+    <w:lsdException w:name="Revision" w:unhideWhenUsed="0"/>
+    <w:lsdException w:name="List Paragraph" w:semiHidden="0" w:uiPriority="34" w:unhideWhenUsed="0" w:qFormat="1"/>
+    <w:lsdException w:name="Quote" w:semiHidden="0" w:uiPriority="29" w:unhideWhenUsed="0" w:qFormat="1"/>
+    <w:lsdException w:name="Intense Quote" w:semiHidden="0" w:uiPriority="30" w:unhideWhenUsed="0" w:qFormat="1"/>
+    <w:lsdException w:name="Medium List 2 Accent 1" w:semiHidden="0" w:uiPriority="66" w:unhideWhenUsed="0"/>
+    <w:lsdException w:name="Medium Grid 1 Accent 1" w:semiHidden="0" w:uiPriority="67" w:unhideWhenUsed="0"/>
+    <w:lsdException w:name="Medium Grid 2 Accent 1" w:semiHidden="0" w:uiPriority="68" w:unhideWhenUsed="0"/>
+    <w:lsdException w:name="Medium Grid 3 Accent 1" w:semiHidden="0" w:uiPriority="69" w:unhideWhenUsed="0"/>
+    <w:lsdException w:name="Dark List Accent 1" w:semiHidden="0" w:uiPriority="70" w:unhideWhenUsed="0"/>
+    <w:lsdException w:name="Colorful Shading Accent 1" w:semiHidden="0" w:uiPriority="71" w:unhideWhenUsed="0"/>
+    <w:lsdException w:name="Colorful List Accent 1" w:semiHidden="0" w:uiPriority="72" w:unhideWhenUsed="0"/>
+    <w:lsdException w:name="Colorful Grid Accent 1" w:semiHidden="0" w:uiPriority="73" w:unhideWhenUsed="0"/>
+    <w:lsdException w:name="Light Shading Accent 2" w:semiHidden="0" w:uiPriority="60" w:unhideWhenUsed="0"/>
+    <w:lsdException w:name="Light List Accent 2" w:semiHidden="0" w:uiPriority="61" w:unhideWhenUsed="0"/>
+    <w:lsdException w:name="Light Grid Accent 2" w:semiHidden="0" w:uiPriority="62" w:unhideWhenUsed="0"/>
+    <w:lsdException w:name="Medium Shading 1 Accent 2" w:semiHidden="0" w:uiPriority="63" w:unhideWhenUsed="0"/>
+    <w:lsdException w:name="Medium Shading 2 Accent 2" w:semiHidden="0" w:uiPriority="64" w:unhideWhenUsed="0"/>
+    <w:lsdException w:name="Medium List 1 Accent 2" w:semiHidden="0" w:uiPriority="65" w:unhideWhenUsed="0"/>
+    <w:lsdException w:name="Medium List 2 Accent 2" w:semiHidden="0" w:uiPriority="66" w:unhideWhenUsed="0"/>
+    <w:lsdException w:name="Medium Grid 1 Accent 2" w:semiHidden="0" w:uiPriority="67" w:unhideWhenUsed="0"/>
+    <w:lsdException w:name="Medium Grid 2 Accent 2" w:semiHidden="0" w:uiPriority="68" w:unhideWhenUsed="0"/>
+    <w:lsdException w:name="Medium Grid 3 Accent 2" w:semiHidden="0" w:uiPriority="69" w:unhideWhenUsed="0"/>
+    <w:lsdException w:name="Dark List Accent 2" w:semiHidden="0" w:uiPriority="70" w:unhideWhenUsed="0"/>
+    <w:lsdException w:name="Colorful Shading Accent 2" w:semiHidden="0" w:uiPriority="71" w:unhideWhenUsed="0"/>
+    <w:lsdException w:name="Colorful List Accent 2" w:semiHidden="0" w:uiPriority="72" w:unhideWhenUsed="0"/>
+    <w:lsdException w:name="Colorful Grid Accent 2" w:semiHidden="0" w:uiPriority="73" w:unhideWhenUsed="0"/>
+    <w:lsdException w:name="Light Shading Accent 3" w:semiHidden="0" w:uiPriority="60" w:unhideWhenUsed="0"/>
+    <w:lsdException w:name="Light List Accent 3" w:semiHidden="0" w:uiPriority="61" w:unhideWhenUsed="0"/>
+    <w:lsdException w:name="Light Grid Accent 3" w:semiHidden="0" w:uiPriority="62" w:unhideWhenUsed="0"/>
+    <w:lsdException w:name="Medium Shading 1 Accent 3" w:semiHidden="0" w:uiPriority="63" w:unhideWhenUsed="0"/>
+    <w:lsdException w:name="Medium Shading 2 Accent 3" w:semiHidden="0" w:uiPriority="64" w:unhideWhenUsed="0"/>
+    <w:lsdException w:name="Medium List 1 Accent 3" w:semiHidden="0" w:uiPriority="65" w:unhideWhenUsed="0"/>
+    <w:lsdException w:name="Medium List 2 Accent 3" w:semiHidden="0" w:uiPriority="66" w:unhideWhenUsed="0"/>
+    <w:lsdException w:name="Medium Grid 1 Accent 3" w:semiHidden="0" w:uiPriority="67" w:unhideWhenUsed="0"/>
+    <w:lsdException w:name="Medium Grid 2 Accent 3" w:semiHidden="0" w:uiPriority="68" w:unhideWhenUsed="0"/>
+    <w:lsdException w:name="Medium Grid 3 Accent 3" w:semiHidden="0" w:uiPriority="69" w:unhideWhenUsed="0"/>
+    <w:lsdException w:name="Dark List Accent 3" w:semiHidden="0" w:uiPriority="70" w:unhideWhenUsed="0"/>
+    <w:lsdException w:name="Colorful Shading Accent 3" w:semiHidden="0" w:uiPriority="71" w:unhideWhenUsed="0"/>
+    <w:lsdException w:name="Colorful List Accent 3" w:semiHidden="0" w:uiPriority="72" w:unhideWhenUsed="0"/>
+    <w:lsdException w:name="Colorful Grid Accent 3" w:semiHidden="0" w:uiPriority="73" w:unhideWhenUsed="0"/>
+    <w:lsdException w:name="Light Shading Accent 4" w:semiHidden="0" w:uiPriority="60" w:unhideWhenUsed="0"/>
+    <w:lsdException w:name="Light List Accent 4" w:semiHidden="0" w:uiPriority="61" w:unhideWhenUsed="0"/>
+    <w:lsdException w:name="Light Grid Accent 4" w:semiHidden="0" w:uiPriority="62" w:unhideWhenUsed="0"/>
+    <w:lsdException w:name="Medium Shading 1 Accent 4" w:semiHidden="0" w:uiPriority="63" w:unhideWhenUsed="0"/>
+    <w:lsdException w:name="Medium Shading 2 Accent 4" w:semiHidden="0" w:uiPriority="64" w:unhideWhenUsed="0"/>
+    <w:lsdException w:name="Medium List 1 Accent 4" w:semiHidden="0" w:uiPriority="65" w:unhideWhenUsed="0"/>
+    <w:lsdException w:name="Medium List 2 Accent 4" w:semiHidden="0" w:uiPriority="66" w:unhideWhenUsed="0"/>
+    <w:lsdException w:name="Medium Grid 1 Accent 4" w:semiHidden="0" w:uiPriority="67" w:unhideWhenUsed="0"/>
+    <w:lsdException w:name="Medium Grid 2 Accent 4" w:semiHidden="0" w:uiPriority="68" w:unhideWhenUsed="0"/>
+    <w:lsdException w:name="Medium Grid 3 Accent 4" w:semiHidden="0" w:uiPriority="69" w:unhideWhenUsed="0"/>
+    <w:lsdException w:name="Dark List Accent 4" w:semiHidden="0" w:uiPriority="70" w:unhideWhenUsed="0"/>
+    <w:lsdException w:name="Colorful Shading Accent 4" w:semiHidden="0" w:uiPriority="71" w:unhideWhenUsed="0"/>
+    <w:lsdException w:name="Colorful List Accent 4" w:semiHidden="0" w:uiPriority="72" w:unhideWhenUsed="0"/>
+    <w:lsdException w:name="Colorful Grid Accent 4" w:semiHidden="0" w:uiPriority="73" w:unhideWhenUsed="0"/>
+    <w:lsdException w:name="Light Shading Accent 5" w:semiHidden="0" w:uiPriority="60" w:unhideWhenUsed="0"/>
+    <w:lsdException w:name="Light List Accent 5" w:semiHidden="0" w:uiPriority="61" w:unhideWhenUsed="0"/>
+    <w:lsdException w:name="Light Grid Accent 5" w:semiHidden="0" w:uiPriority="62" w:unhideWhenUsed="0"/>
+    <w:lsdException w:name="Medium Shading 1 Accent 5" w:semiHidden="0" w:uiPriority="63" w:unhideWhenUsed="0"/>
+    <w:lsdException w:name="Medium Shading 2 Accent 5" w:semiHidden="0" w:uiPriority="64" w:unhideWhenUsed="0"/>
+    <w:lsdException w:name="Medium List 1 Accent 5" w:semiHidden="0" w:uiPriority="65" w:unhideWhenUsed="0"/>
+    <w:lsdException w:name="Medium List 2 Accent 5" w:semiHidden="0" w:uiPriority="66" w:unhideWhenUsed="0"/>
+    <w:lsdException w:name="Medium Grid 1 Accent 5" w:semiHidden="0" w:uiPriority="67" w:unhideWhenUsed="0"/>
+    <w:lsdException w:name="Medium Grid 2 Accent 5" w:semiHidden="0" w:uiPriority="68" w:unhideWhenUsed="0"/>
+    <w:lsdException w:name="Medium Grid 3 Accent 5" w:semiHidden="0" w:uiPriority="69" w:unhideWhenUsed="0"/>
+    <w:lsdException w:name="Dark List Accent 5" w:semiHidden="0" w:uiPriority="70" w:unhideWhenUsed="0"/>
+    <w:lsdException w:name="Colorful Shading Accent 5" w:semiHidden="0" w:uiPriority="71" w:unhideWhenUsed="0"/>
+    <w:lsdException w:name="Colorful List Accent 5" w:semiHidden="0" w:uiPriority="72" w:unhideWhenUsed="0"/>
+    <w:lsdException w:name="Colorful Grid Accent 5" w:semiHidden="0" w:uiPriority="73" w:unhideWhenUsed="0"/>
+    <w:lsdException w:name="Light Shading Accent 6" w:semiHidden="0" w:uiPriority="60" w:unhideWhenUsed="0"/>
+    <w:lsdException w:name="Light List Accent 6" w:semiHidden="0" w:uiPriority="61" w:unhideWhenUsed="0"/>
+    <w:lsdException w:name="Light Grid Accent 6" w:semiHidden="0" w:uiPriority="62" w:unhideWhenUsed="0"/>
+    <w:lsdException w:name="Medium Shading 1 Accent 6" w:semiHidden="0" w:uiPriority="63" w:unhideWhenUsed="0"/>
+    <w:lsdException w:name="Medium Shading 2 Accent 6" w:semiHidden="0" w:uiPriority="64" w:unhideWhenUsed="0"/>
+    <w:lsdException w:name="Medium List 1 Accent 6" w:semiHidden="0" w:uiPriority="65" w:unhideWhenUsed="0"/>
+    <w:lsdException w:name="Medium List 2 Accent 6" w:semiHidden="0" w:uiPriority="66" w:unhideWhenUsed="0"/>
+    <w:lsdException w:name="Medium Grid 1 Accent 6" w:semiHidden="0" w:uiPriority="67" w:unhideWhenUsed="0"/>
+    <w:lsdException w:name="Medium Grid 2 Accent 6" w:semiHidden="0" w:uiPriority="68" w:unhideWhenUsed="0"/>
+    <w:lsdException w:name="Medium Grid 3 Accent 6" w:semiHidden="0" w:uiPriority="69" w:unhideWhenUsed="0"/>
+    <w:lsdException w:name="Dark List Accent 6" w:semiHidden="0" w:uiPriority="70" w:unhideWhenUsed="0"/>
+    <w:lsdException w:name="Colorful Shading Accent 6" w:semiHidden="0" w:uiPriority="71" w:unhideWhenUsed="0"/>
+    <w:lsdException w:name="Colorful List Accent 6" w:semiHidden="0" w:uiPriority="72" w:unhideWhenUsed="0"/>
+    <w:lsdException w:name="Colorful Grid Accent 6" w:semiHidden="0" w:uiPriority="73" w:unhideWhenUsed="0"/>
+    <w:lsdException w:name="Subtle Emphasis" w:semiHidden="0" w:uiPriority="19" w:unhideWhenUsed="0" w:qFormat="1"/>
+    <w:lsdException w:name="Intense Emphasis" w:semiHidden="0" w:uiPriority="21" w:unhideWhenUsed="0" w:qFormat="1"/>
+    <w:lsdException w:name="Subtle Reference" w:semiHidden="0" w:uiPriority="31" w:unhideWhenUsed="0" w:qFormat="1"/>
+    <w:lsdException w:name="Intense Reference" w:semiHidden="0" w:uiPriority="32" w:unhideWhenUsed="0" w:qFormat="1"/>
+    <w:lsdException w:name="Book Title" w:semiHidden="0" w:uiPriority="33" w:unhideWhenUsed="0" w:qFormat="1"/>
+    <w:lsdException w:name="Bibliography" w:uiPriority="37"/>
+    <w:lsdException w:name="TOC Heading" w:uiPriority="39" w:qFormat="1"/>
   </w:latentStyles>
   <w:style w:type="paragraph" w:default="1" w:styleId="a">
     <w:name w:val="Normal"/>
@@ -6153,6 +6319,7 @@
       <w:spacing w:after="0" w:line="240" w:lineRule="auto"/>
     </w:pPr>
     <w:tblPr>
+      <w:tblInd w:w="0" w:type="dxa"/>
       <w:tblBorders>
         <w:top w:val="single" w:sz="4" w:space="0" w:color="auto"/>
         <w:left w:val="single" w:sz="4" w:space="0" w:color="auto"/>
@@ -6161,6 +6328,12 @@
         <w:insideH w:val="single" w:sz="4" w:space="0" w:color="auto"/>
         <w:insideV w:val="single" w:sz="4" w:space="0" w:color="auto"/>
       </w:tblBorders>
+      <w:tblCellMar>
+        <w:top w:w="0" w:type="dxa"/>
+        <w:left w:w="108" w:type="dxa"/>
+        <w:bottom w:w="0" w:type="dxa"/>
+        <w:right w:w="108" w:type="dxa"/>
+      </w:tblCellMar>
     </w:tblPr>
   </w:style>
   <w:style w:type="paragraph" w:styleId="a4">
@@ -6219,6 +6392,196 @@
       <w:color w:val="0000FF"/>
       <w:u w:val="single"/>
     </w:rPr>
+  </w:style>
+</w:styles>
+</file>
+
+<file path=word/stylesWithEffects.xml><?xml version="1.0" encoding="utf-8"?>
+<w:styles xmlns:wpc="http://schemas.microsoft.com/office/word/2010/wordprocessingCanvas" xmlns:mc="http://schemas.openxmlformats.org/markup-compatibility/2006" xmlns:o="urn:schemas-microsoft-com:office:office" xmlns:r="http://schemas.openxmlformats.org/officeDocument/2006/relationships" xmlns:m="http://schemas.openxmlformats.org/officeDocument/2006/math" xmlns:v="urn:schemas-microsoft-com:vml" xmlns:wp14="http://schemas.microsoft.com/office/word/2010/wordprocessingDrawing" xmlns:wp="http://schemas.openxmlformats.org/drawingml/2006/wordprocessingDrawing" xmlns:w10="urn:schemas-microsoft-com:office:word" xmlns:w="http://schemas.openxmlformats.org/wordprocessingml/2006/main" xmlns:w14="http://schemas.microsoft.com/office/word/2010/wordml" xmlns:wpg="http://schemas.microsoft.com/office/word/2010/wordprocessingGroup" xmlns:wpi="http://schemas.microsoft.com/office/word/2010/wordprocessingInk" xmlns:wne="http://schemas.microsoft.com/office/word/2006/wordml" xmlns:wps="http://schemas.microsoft.com/office/word/2010/wordprocessingShape" mc:Ignorable="w14 wp14">
+  <w:docDefaults>
+    <w:rPrDefault>
+      <w:rPr>
+        <w:rFonts w:asciiTheme="minorHAnsi" w:eastAsiaTheme="minorEastAsia" w:hAnsiTheme="minorHAnsi" w:cstheme="minorBidi"/>
+        <w:sz w:val="22"/>
+        <w:szCs w:val="22"/>
+        <w:lang w:val="ru-RU" w:eastAsia="ru-RU" w:bidi="ar-SA"/>
+      </w:rPr>
+    </w:rPrDefault>
+    <w:pPrDefault>
+      <w:pPr>
+        <w:spacing w:after="200" w:line="276" w:lineRule="auto"/>
+      </w:pPr>
+    </w:pPrDefault>
+  </w:docDefaults>
+  <w:latentStyles w:defLockedState="0" w:defUIPriority="99" w:defSemiHidden="1" w:defUnhideWhenUsed="1" w:defQFormat="0" w:count="267">
+    <w:lsdException w:name="Normal" w:semiHidden="0" w:uiPriority="0" w:unhideWhenUsed="0" w:qFormat="1"/>
+    <w:lsdException w:name="heading 1" w:semiHidden="0" w:uiPriority="9" w:unhideWhenUsed="0" w:qFormat="1"/>
+    <w:lsdException w:name="heading 2" w:uiPriority="9" w:qFormat="1"/>
+    <w:lsdException w:name="heading 3" w:uiPriority="9" w:qFormat="1"/>
+    <w:lsdException w:name="heading 4" w:uiPriority="9" w:qFormat="1"/>
+    <w:lsdException w:name="heading 5" w:uiPriority="9" w:qFormat="1"/>
+    <w:lsdException w:name="heading 6" w:uiPriority="9" w:qFormat="1"/>
+    <w:lsdException w:name="heading 7" w:uiPriority="9" w:qFormat="1"/>
+    <w:lsdException w:name="heading 8" w:uiPriority="9" w:qFormat="1"/>
+    <w:lsdException w:name="heading 9" w:uiPriority="9" w:qFormat="1"/>
+    <w:lsdException w:name="toc 1" w:uiPriority="39"/>
+    <w:lsdException w:name="toc 2" w:uiPriority="39"/>
+    <w:lsdException w:name="toc 3" w:uiPriority="39"/>
+    <w:lsdException w:name="toc 4" w:uiPriority="39"/>
+    <w:lsdException w:name="toc 5" w:uiPriority="39"/>
+    <w:lsdException w:name="toc 6" w:uiPriority="39"/>
+    <w:lsdException w:name="toc 7" w:uiPriority="39"/>
+    <w:lsdException w:name="toc 8" w:uiPriority="39"/>
+    <w:lsdException w:name="toc 9" w:uiPriority="39"/>
+    <w:lsdException w:name="caption" w:uiPriority="35" w:qFormat="1"/>
+    <w:lsdException w:name="Title" w:semiHidden="0" w:uiPriority="10" w:unhideWhenUsed="0" w:qFormat="1"/>
+    <w:lsdException w:name="Default Paragraph Font" w:uiPriority="1"/>
+    <w:lsdException w:name="Subtitle" w:semiHidden="0" w:uiPriority="11" w:unhideWhenUsed="0" w:qFormat="1"/>
+    <w:lsdException w:name="Strong" w:semiHidden="0" w:uiPriority="22" w:unhideWhenUsed="0" w:qFormat="1"/>
+    <w:lsdException w:name="Emphasis" w:semiHidden="0" w:uiPriority="20" w:unhideWhenUsed="0" w:qFormat="1"/>
+    <w:lsdException w:name="Table Grid" w:semiHidden="0" w:uiPriority="59" w:unhideWhenUsed="0"/>
+    <w:lsdException w:name="Placeholder Text" w:unhideWhenUsed="0"/>
+    <w:lsdException w:name="No Spacing" w:semiHidden="0" w:uiPriority="1" w:unhideWhenUsed="0" w:qFormat="1"/>
+    <w:lsdException w:name="Light Shading" w:semiHidden="0" w:uiPriority="60" w:unhideWhenUsed="0"/>
+    <w:lsdException w:name="Light List" w:semiHidden="0" w:uiPriority="61" w:unhideWhenUsed="0"/>
+    <w:lsdException w:name="Light Grid" w:semiHidden="0" w:uiPriority="62" w:unhideWhenUsed="0"/>
+    <w:lsdException w:name="Medium Shading 1" w:semiHidden="0" w:uiPriority="63" w:unhideWhenUsed="0"/>
+    <w:lsdException w:name="Medium Shading 2" w:semiHidden="0" w:uiPriority="64" w:unhideWhenUsed="0"/>
+    <w:lsdException w:name="Medium List 1" w:semiHidden="0" w:uiPriority="65" w:unhideWhenUsed="0"/>
+    <w:lsdException w:name="Medium List 2" w:semiHidden="0" w:uiPriority="66" w:unhideWhenUsed="0"/>
+    <w:lsdException w:name="Medium Grid 1" w:semiHidden="0" w:uiPriority="67" w:unhideWhenUsed="0"/>
+    <w:lsdException w:name="Medium Grid 2" w:semiHidden="0" w:uiPriority="68" w:unhideWhenUsed="0"/>
+    <w:lsdException w:name="Medium Grid 3" w:semiHidden="0" w:uiPriority="69" w:unhideWhenUsed="0"/>
+    <w:lsdException w:name="Dark List" w:semiHidden="0" w:uiPriority="70" w:unhideWhenUsed="0"/>
+    <w:lsdException w:name="Colorful Shading" w:semiHidden="0" w:uiPriority="71" w:unhideWhenUsed="0"/>
+    <w:lsdException w:name="Colorful List" w:semiHidden="0" w:uiPriority="72" w:unhideWhenUsed="0"/>
+    <w:lsdException w:name="Colorful Grid" w:semiHidden="0" w:uiPriority="73" w:unhideWhenUsed="0"/>
+    <w:lsdException w:name="Light Shading Accent 1" w:semiHidden="0" w:uiPriority="60" w:unhideWhenUsed="0"/>
+    <w:lsdException w:name="Light List Accent 1" w:semiHidden="0" w:uiPriority="61" w:unhideWhenUsed="0"/>
+    <w:lsdException w:name="Light Grid Accent 1" w:semiHidden="0" w:uiPriority="62" w:unhideWhenUsed="0"/>
+    <w:lsdException w:name="Medium Shading 1 Accent 1" w:semiHidden="0" w:uiPriority="63" w:unhideWhenUsed="0"/>
+    <w:lsdException w:name="Medium Shading 2 Accent 1" w:semiHidden="0" w:uiPriority="64" w:unhideWhenUsed="0"/>
+    <w:lsdException w:name="Medium List 1 Accent 1" w:semiHidden="0" w:uiPriority="65" w:unhideWhenUsed="0"/>
+    <w:lsdException w:name="Revision" w:unhideWhenUsed="0"/>
+    <w:lsdException w:name="List Paragraph" w:semiHidden="0" w:uiPriority="34" w:unhideWhenUsed="0" w:qFormat="1"/>
+    <w:lsdException w:name="Quote" w:semiHidden="0" w:uiPriority="29" w:unhideWhenUsed="0" w:qFormat="1"/>
+    <w:lsdException w:name="Intense Quote" w:semiHidden="0" w:uiPriority="30" w:unhideWhenUsed="0" w:qFormat="1"/>
+    <w:lsdException w:name="Medium List 2 Accent 1" w:semiHidden="0" w:uiPriority="66" w:unhideWhenUsed="0"/>
+    <w:lsdException w:name="Medium Grid 1 Accent 1" w:semiHidden="0" w:uiPriority="67" w:unhideWhenUsed="0"/>
+    <w:lsdException w:name="Medium Grid 2 Accent 1" w:semiHidden="0" w:uiPriority="68" w:unhideWhenUsed="0"/>
+    <w:lsdException w:name="Medium Grid 3 Accent 1" w:semiHidden="0" w:uiPriority="69" w:unhideWhenUsed="0"/>
+    <w:lsdException w:name="Dark List Accent 1" w:semiHidden="0" w:uiPriority="70" w:unhideWhenUsed="0"/>
+    <w:lsdException w:name="Colorful Shading Accent 1" w:semiHidden="0" w:uiPriority="71" w:unhideWhenUsed="0"/>
+    <w:lsdException w:name="Colorful List Accent 1" w:semiHidden="0" w:uiPriority="72" w:unhideWhenUsed="0"/>
+    <w:lsdException w:name="Colorful Grid Accent 1" w:semiHidden="0" w:uiPriority="73" w:unhideWhenUsed="0"/>
+    <w:lsdException w:name="Light Shading Accent 2" w:semiHidden="0" w:uiPriority="60" w:unhideWhenUsed="0"/>
+    <w:lsdException w:name="Light List Accent 2" w:semiHidden="0" w:uiPriority="61" w:unhideWhenUsed="0"/>
+    <w:lsdException w:name="Light Grid Accent 2" w:semiHidden="0" w:uiPriority="62" w:unhideWhenUsed="0"/>
+    <w:lsdException w:name="Medium Shading 1 Accent 2" w:semiHidden="0" w:uiPriority="63" w:unhideWhenUsed="0"/>
+    <w:lsdException w:name="Medium Shading 2 Accent 2" w:semiHidden="0" w:uiPriority="64" w:unhideWhenUsed="0"/>
+    <w:lsdException w:name="Medium List 1 Accent 2" w:semiHidden="0" w:uiPriority="65" w:unhideWhenUsed="0"/>
+    <w:lsdException w:name="Medium List 2 Accent 2" w:semiHidden="0" w:uiPriority="66" w:unhideWhenUsed="0"/>
+    <w:lsdException w:name="Medium Grid 1 Accent 2" w:semiHidden="0" w:uiPriority="67" w:unhideWhenUsed="0"/>
+    <w:lsdException w:name="Medium Grid 2 Accent 2" w:semiHidden="0" w:uiPriority="68" w:unhideWhenUsed="0"/>
+    <w:lsdException w:name="Medium Grid 3 Accent 2" w:semiHidden="0" w:uiPriority="69" w:unhideWhenUsed="0"/>
+    <w:lsdException w:name="Dark List Accent 2" w:semiHidden="0" w:uiPriority="70" w:unhideWhenUsed="0"/>
+    <w:lsdException w:name="Colorful Shading Accent 2" w:semiHidden="0" w:uiPriority="71" w:unhideWhenUsed="0"/>
+    <w:lsdException w:name="Colorful List Accent 2" w:semiHidden="0" w:uiPriority="72" w:unhideWhenUsed="0"/>
+    <w:lsdException w:name="Colorful Grid Accent 2" w:semiHidden="0" w:uiPriority="73" w:unhideWhenUsed="0"/>
+    <w:lsdException w:name="Light Shading Accent 3" w:semiHidden="0" w:uiPriority="60" w:unhideWhenUsed="0"/>
+    <w:lsdException w:name="Light List Accent 3" w:semiHidden="0" w:uiPriority="61" w:unhideWhenUsed="0"/>
+    <w:lsdException w:name="Light Grid Accent 3" w:semiHidden="0" w:uiPriority="62" w:unhideWhenUsed="0"/>
+    <w:lsdException w:name="Medium Shading 1 Accent 3" w:semiHidden="0" w:uiPriority="63" w:unhideWhenUsed="0"/>
+    <w:lsdException w:name="Medium Shading 2 Accent 3" w:semiHidden="0" w:uiPriority="64" w:unhideWhenUsed="0"/>
+    <w:lsdException w:name="Medium List 1 Accent 3" w:semiHidden="0" w:uiPriority="65" w:unhideWhenUsed="0"/>
+    <w:lsdException w:name="Medium List 2 Accent 3" w:semiHidden="0" w:uiPriority="66" w:unhideWhenUsed="0"/>
+    <w:lsdException w:name="Medium Grid 1 Accent 3" w:semiHidden="0" w:uiPriority="67" w:unhideWhenUsed="0"/>
+    <w:lsdException w:name="Medium Grid 2 Accent 3" w:semiHidden="0" w:uiPriority="68" w:unhideWhenUsed="0"/>
+    <w:lsdException w:name="Medium Grid 3 Accent 3" w:semiHidden="0" w:uiPriority="69" w:unhideWhenUsed="0"/>
+    <w:lsdException w:name="Dark List Accent 3" w:semiHidden="0" w:uiPriority="70" w:unhideWhenUsed="0"/>
+    <w:lsdException w:name="Colorful Shading Accent 3" w:semiHidden="0" w:uiPriority="71" w:unhideWhenUsed="0"/>
+    <w:lsdException w:name="Colorful List Accent 3" w:semiHidden="0" w:uiPriority="72" w:unhideWhenUsed="0"/>
+    <w:lsdException w:name="Colorful Grid Accent 3" w:semiHidden="0" w:uiPriority="73" w:unhideWhenUsed="0"/>
+    <w:lsdException w:name="Light Shading Accent 4" w:semiHidden="0" w:uiPriority="60" w:unhideWhenUsed="0"/>
+    <w:lsdException w:name="Light List Accent 4" w:semiHidden="0" w:uiPriority="61" w:unhideWhenUsed="0"/>
+    <w:lsdException w:name="Light Grid Accent 4" w:semiHidden="0" w:uiPriority="62" w:unhideWhenUsed="0"/>
+    <w:lsdException w:name="Medium Shading 1 Accent 4" w:semiHidden="0" w:uiPriority="63" w:unhideWhenUsed="0"/>
+    <w:lsdException w:name="Medium Shading 2 Accent 4" w:semiHidden="0" w:uiPriority="64" w:unhideWhenUsed="0"/>
+    <w:lsdException w:name="Medium List 1 Accent 4" w:semiHidden="0" w:uiPriority="65" w:unhideWhenUsed="0"/>
+    <w:lsdException w:name="Medium List 2 Accent 4" w:semiHidden="0" w:uiPriority="66" w:unhideWhenUsed="0"/>
+    <w:lsdException w:name="Medium Grid 1 Accent 4" w:semiHidden="0" w:uiPriority="67" w:unhideWhenUsed="0"/>
+    <w:lsdException w:name="Medium Grid 2 Accent 4" w:semiHidden="0" w:uiPriority="68" w:unhideWhenUsed="0"/>
+    <w:lsdException w:name="Medium Grid 3 Accent 4" w:semiHidden="0" w:uiPriority="69" w:unhideWhenUsed="0"/>
+    <w:lsdException w:name="Dark List Accent 4" w:semiHidden="0" w:uiPriority="70" w:unhideWhenUsed="0"/>
+    <w:lsdException w:name="Colorful Shading Accent 4" w:semiHidden="0" w:uiPriority="71" w:unhideWhenUsed="0"/>
+    <w:lsdException w:name="Colorful List Accent 4" w:semiHidden="0" w:uiPriority="72" w:unhideWhenUsed="0"/>
+    <w:lsdException w:name="Colorful Grid Accent 4" w:semiHidden="0" w:uiPriority="73" w:unhideWhenUsed="0"/>
+    <w:lsdException w:name="Light Shading Accent 5" w:semiHidden="0" w:uiPriority="60" w:unhideWhenUsed="0"/>
+    <w:lsdException w:name="Light List Accent 5" w:semiHidden="0" w:uiPriority="61" w:unhideWhenUsed="0"/>
+    <w:lsdException w:name="Light Grid Accent 5" w:semiHidden="0" w:uiPriority="62" w:unhideWhenUsed="0"/>
+    <w:lsdException w:name="Medium Shading 1 Accent 5" w:semiHidden="0" w:uiPriority="63" w:unhideWhenUsed="0"/>
+    <w:lsdException w:name="Medium Shading 2 Accent 5" w:semiHidden="0" w:uiPriority="64" w:unhideWhenUsed="0"/>
+    <w:lsdException w:name="Medium List 1 Accent 5" w:semiHidden="0" w:uiPriority="65" w:unhideWhenUsed="0"/>
+    <w:lsdException w:name="Medium List 2 Accent 5" w:semiHidden="0" w:uiPriority="66" w:unhideWhenUsed="0"/>
+    <w:lsdException w:name="Medium Grid 1 Accent 5" w:semiHidden="0" w:uiPriority="67" w:unhideWhenUsed="0"/>
+    <w:lsdException w:name="Medium Grid 2 Accent 5" w:semiHidden="0" w:uiPriority="68" w:unhideWhenUsed="0"/>
+    <w:lsdException w:name="Medium Grid 3 Accent 5" w:semiHidden="0" w:uiPriority="69" w:unhideWhenUsed="0"/>
+    <w:lsdException w:name="Dark List Accent 5" w:semiHidden="0" w:uiPriority="70" w:unhideWhenUsed="0"/>
+    <w:lsdException w:name="Colorful Shading Accent 5" w:semiHidden="0" w:uiPriority="71" w:unhideWhenUsed="0"/>
+    <w:lsdException w:name="Colorful List Accent 5" w:semiHidden="0" w:uiPriority="72" w:unhideWhenUsed="0"/>
+    <w:lsdException w:name="Colorful Grid Accent 5" w:semiHidden="0" w:uiPriority="73" w:unhideWhenUsed="0"/>
+    <w:lsdException w:name="Light Shading Accent 6" w:semiHidden="0" w:uiPriority="60" w:unhideWhenUsed="0"/>
+    <w:lsdException w:name="Light List Accent 6" w:semiHidden="0" w:uiPriority="61" w:unhideWhenUsed="0"/>
+    <w:lsdException w:name="Light Grid Accent 6" w:semiHidden="0" w:uiPriority="62" w:unhideWhenUsed="0"/>
+    <w:lsdException w:name="Medium Shading 1 Accent 6" w:semiHidden="0" w:uiPriority="63" w:unhideWhenUsed="0"/>
+    <w:lsdException w:name="Medium Shading 2 Accent 6" w:semiHidden="0" w:uiPriority="64" w:unhideWhenUsed="0"/>
+    <w:lsdException w:name="Medium List 1 Accent 6" w:semiHidden="0" w:uiPriority="65" w:unhideWhenUsed="0"/>
+    <w:lsdException w:name="Medium List 2 Accent 6" w:semiHidden="0" w:uiPriority="66" w:unhideWhenUsed="0"/>
+    <w:lsdException w:name="Medium Grid 1 Accent 6" w:semiHidden="0" w:uiPriority="67" w:unhideWhenUsed="0"/>
+    <w:lsdException w:name="Medium Grid 2 Accent 6" w:semiHidden="0" w:uiPriority="68" w:unhideWhenUsed="0"/>
+    <w:lsdException w:name="Medium Grid 3 Accent 6" w:semiHidden="0" w:uiPriority="69" w:unhideWhenUsed="0"/>
+    <w:lsdException w:name="Dark List Accent 6" w:semiHidden="0" w:uiPriority="70" w:unhideWhenUsed="0"/>
+    <w:lsdException w:name="Colorful Shading Accent 6" w:semiHidden="0" w:uiPriority="71" w:unhideWhenUsed="0"/>
+    <w:lsdException w:name="Colorful List Accent 6" w:semiHidden="0" w:uiPriority="72" w:unhideWhenUsed="0"/>
+    <w:lsdException w:name="Colorful Grid Accent 6" w:semiHidden="0" w:uiPriority="73" w:unhideWhenUsed="0"/>
+    <w:lsdException w:name="Subtle Emphasis" w:semiHidden="0" w:uiPriority="19" w:unhideWhenUsed="0" w:qFormat="1"/>
+    <w:lsdException w:name="Intense Emphasis" w:semiHidden="0" w:uiPriority="21" w:unhideWhenUsed="0" w:qFormat="1"/>
+    <w:lsdException w:name="Subtle Reference" w:semiHidden="0" w:uiPriority="31" w:unhideWhenUsed="0" w:qFormat="1"/>
+    <w:lsdException w:name="Intense Reference" w:semiHidden="0" w:uiPriority="32" w:unhideWhenUsed="0" w:qFormat="1"/>
+    <w:lsdException w:name="Book Title" w:semiHidden="0" w:uiPriority="33" w:unhideWhenUsed="0" w:qFormat="1"/>
+    <w:lsdException w:name="Bibliography" w:uiPriority="37"/>
+    <w:lsdException w:name="TOC Heading" w:uiPriority="39" w:qFormat="1"/>
+  </w:latentStyles>
+  <w:style w:type="paragraph" w:default="1" w:styleId="a">
+    <w:name w:val="Normal"/>
+    <w:qFormat/>
+  </w:style>
+  <w:style w:type="character" w:default="1" w:styleId="a0">
+    <w:name w:val="Default Paragraph Font"/>
+    <w:uiPriority w:val="1"/>
+    <w:semiHidden/>
+    <w:unhideWhenUsed/>
+  </w:style>
+  <w:style w:type="table" w:default="1" w:styleId="a1">
+    <w:name w:val="Normal Table"/>
+    <w:uiPriority w:val="99"/>
+    <w:semiHidden/>
+    <w:unhideWhenUsed/>
+    <w:tblPr>
+      <w:tblInd w:w="0" w:type="dxa"/>
+      <w:tblCellMar>
+        <w:top w:w="0" w:type="dxa"/>
+        <w:left w:w="108" w:type="dxa"/>
+        <w:bottom w:w="0" w:type="dxa"/>
+        <w:right w:w="108" w:type="dxa"/>
+      </w:tblCellMar>
+    </w:tblPr>
+  </w:style>
+  <w:style w:type="numbering" w:default="1" w:styleId="a2">
+    <w:name w:val="No List"/>
+    <w:uiPriority w:val="99"/>
+    <w:semiHidden/>
+    <w:unhideWhenUsed/>
   </w:style>
 </w:styles>
 </file>
@@ -6512,7 +6875,7 @@
   <a:extraClrSchemeLst/>
   <a:extLst>
     <a:ext uri="{05A4C25C-085E-4340-85A3-A5531E510DB2}">
-      <thm15:themeFamily xmlns:thm15="http://schemas.microsoft.com/office/thememl/2012/main" name="Office Theme" id="{62F939B6-93AF-4DB8-9C6B-D6C7DFDC589F}" vid="{4A3C46E8-61CC-4603-A589-7422A47A8E4A}"/>
+      <thm15:themeFamily xmlns:thm15="http://schemas.microsoft.com/office/thememl/2012/main" xmlns="" name="Office Theme" id="{62F939B6-93AF-4DB8-9C6B-D6C7DFDC589F}" vid="{4A3C46E8-61CC-4603-A589-7422A47A8E4A}"/>
     </a:ext>
   </a:extLst>
 </a:theme>

</xml_diff>